<commit_message>
sudah masuk erd tapi uml belum buat yg web
</commit_message>
<xml_diff>
--- a/newest format for Desk Evaluation.docx
+++ b/newest format for Desk Evaluation.docx
@@ -2999,8 +2999,8 @@
       </w:pPr>
       <w:bookmarkStart w:id="7" w:name="_Toc309925400"/>
       <w:bookmarkStart w:id="8" w:name="_Toc375645917"/>
-      <w:bookmarkStart w:id="9" w:name="_Toc250026534"/>
-      <w:bookmarkStart w:id="10" w:name="_Toc528192416"/>
+      <w:bookmarkStart w:id="9" w:name="_Toc528192416"/>
+      <w:bookmarkStart w:id="10" w:name="_Toc250026534"/>
       <w:r>
         <w:rPr>
           <w:rFonts w:cs="Calibri"/>
@@ -3031,9 +3031,9 @@
       </w:r>
       <w:bookmarkEnd w:id="7"/>
       <w:bookmarkEnd w:id="8"/>
-      <w:bookmarkEnd w:id="10"/>
+      <w:bookmarkEnd w:id="9"/>
     </w:p>
-    <w:bookmarkEnd w:id="9"/>
+    <w:bookmarkEnd w:id="10"/>
     <w:p>
       <w:pPr>
         <w:spacing w:line="360" w:lineRule="auto"/>
@@ -10162,7 +10162,7 @@
         </w:rPr>
         <w:fldChar w:fldCharType="separate"/>
       </w:r>
-      <w:hyperlink w:anchor="_Toc528194305" w:history="1">
+      <w:hyperlink w:anchor="_Toc528218168" w:history="1">
         <w:r>
           <w:rPr>
             <w:rStyle w:val="Hyperlink"/>
@@ -10189,7 +10189,7 @@
             <w:noProof/>
             <w:webHidden/>
           </w:rPr>
-          <w:instrText xml:space="preserve"> PAGEREF _Toc528194305 \h </w:instrText>
+          <w:instrText xml:space="preserve"> PAGEREF _Toc528218168 \h </w:instrText>
         </w:r>
         <w:r>
           <w:rPr>
@@ -10231,7 +10231,7 @@
           <w:noProof/>
         </w:rPr>
       </w:pPr>
-      <w:hyperlink w:anchor="_Toc528194306" w:history="1">
+      <w:hyperlink w:anchor="_Toc528218169" w:history="1">
         <w:r>
           <w:rPr>
             <w:rStyle w:val="Hyperlink"/>
@@ -10258,7 +10258,7 @@
             <w:noProof/>
             <w:webHidden/>
           </w:rPr>
-          <w:instrText xml:space="preserve"> PAGEREF _Toc528194306 \h </w:instrText>
+          <w:instrText xml:space="preserve"> PAGEREF _Toc528218169 \h </w:instrText>
         </w:r>
         <w:r>
           <w:rPr>
@@ -10300,7 +10300,7 @@
           <w:noProof/>
         </w:rPr>
       </w:pPr>
-      <w:hyperlink w:anchor="_Toc528194307" w:history="1">
+      <w:hyperlink w:anchor="_Toc528218170" w:history="1">
         <w:r>
           <w:rPr>
             <w:rStyle w:val="Hyperlink"/>
@@ -10327,7 +10327,7 @@
             <w:noProof/>
             <w:webHidden/>
           </w:rPr>
-          <w:instrText xml:space="preserve"> PAGEREF _Toc528194307 \h </w:instrText>
+          <w:instrText xml:space="preserve"> PAGEREF _Toc528218170 \h </w:instrText>
         </w:r>
         <w:r>
           <w:rPr>
@@ -10369,7 +10369,7 @@
           <w:noProof/>
         </w:rPr>
       </w:pPr>
-      <w:hyperlink w:anchor="_Toc528194308" w:history="1">
+      <w:hyperlink w:anchor="_Toc528218171" w:history="1">
         <w:r>
           <w:rPr>
             <w:rStyle w:val="Hyperlink"/>
@@ -10396,7 +10396,7 @@
             <w:noProof/>
             <w:webHidden/>
           </w:rPr>
-          <w:instrText xml:space="preserve"> PAGEREF _Toc528194308 \h </w:instrText>
+          <w:instrText xml:space="preserve"> PAGEREF _Toc528218171 \h </w:instrText>
         </w:r>
         <w:r>
           <w:rPr>
@@ -10438,13 +10438,13 @@
           <w:noProof/>
         </w:rPr>
       </w:pPr>
-      <w:hyperlink w:anchor="_Toc528194309" w:history="1">
+      <w:hyperlink w:anchor="_Toc528218172" w:history="1">
         <w:r>
           <w:rPr>
             <w:rStyle w:val="Hyperlink"/>
             <w:noProof/>
           </w:rPr>
-          <w:t>Tabel 3 . 5 Kebutuhan Perangkat Keras</w:t>
+          <w:t>Tabel 3 . 5 Kebutuhan Perangkat Keras Pengembangan Aplikasi</w:t>
         </w:r>
         <w:r>
           <w:rPr>
@@ -10465,7 +10465,7 @@
             <w:noProof/>
             <w:webHidden/>
           </w:rPr>
-          <w:instrText xml:space="preserve"> PAGEREF _Toc528194309 \h </w:instrText>
+          <w:instrText xml:space="preserve"> PAGEREF _Toc528218172 \h </w:instrText>
         </w:r>
         <w:r>
           <w:rPr>
@@ -10507,13 +10507,13 @@
           <w:noProof/>
         </w:rPr>
       </w:pPr>
-      <w:hyperlink w:anchor="_Toc528194310" w:history="1">
+      <w:hyperlink w:anchor="_Toc528218173" w:history="1">
         <w:r>
           <w:rPr>
             <w:rStyle w:val="Hyperlink"/>
             <w:noProof/>
           </w:rPr>
-          <w:t>Tabel 3 . 6 Kebutuhan Perangkat Lunak</w:t>
+          <w:t>Tabel 3 . 6 Kebutuhan Perangkat Lunak Pengembangan Aplikasi</w:t>
         </w:r>
         <w:r>
           <w:rPr>
@@ -10534,7 +10534,76 @@
             <w:noProof/>
             <w:webHidden/>
           </w:rPr>
-          <w:instrText xml:space="preserve"> PAGEREF _Toc528194310 \h </w:instrText>
+          <w:instrText xml:space="preserve"> PAGEREF _Toc528218173 \h </w:instrText>
+        </w:r>
+        <w:r>
+          <w:rPr>
+            <w:noProof/>
+            <w:webHidden/>
+          </w:rPr>
+        </w:r>
+        <w:r>
+          <w:rPr>
+            <w:noProof/>
+            <w:webHidden/>
+          </w:rPr>
+          <w:fldChar w:fldCharType="separate"/>
+        </w:r>
+        <w:r>
+          <w:rPr>
+            <w:noProof/>
+            <w:webHidden/>
+          </w:rPr>
+          <w:t>37</w:t>
+        </w:r>
+        <w:r>
+          <w:rPr>
+            <w:noProof/>
+            <w:webHidden/>
+          </w:rPr>
+          <w:fldChar w:fldCharType="end"/>
+        </w:r>
+      </w:hyperlink>
+    </w:p>
+    <w:p>
+      <w:pPr>
+        <w:pStyle w:val="TableofFigures"/>
+        <w:tabs>
+          <w:tab w:val="right" w:leader="dot" w:pos="9017"/>
+        </w:tabs>
+        <w:rPr>
+          <w:rFonts w:asciiTheme="minorHAnsi" w:eastAsiaTheme="minorEastAsia" w:hAnsiTheme="minorHAnsi" w:cstheme="minorBidi"/>
+          <w:noProof/>
+        </w:rPr>
+      </w:pPr>
+      <w:hyperlink w:anchor="_Toc528218174" w:history="1">
+        <w:r>
+          <w:rPr>
+            <w:rStyle w:val="Hyperlink"/>
+            <w:noProof/>
+          </w:rPr>
+          <w:t>Tabel 3 . 7 Kebutuhan Perangkat Keras Implementasi Sistem</w:t>
+        </w:r>
+        <w:r>
+          <w:rPr>
+            <w:noProof/>
+            <w:webHidden/>
+          </w:rPr>
+          <w:tab/>
+        </w:r>
+        <w:r>
+          <w:rPr>
+            <w:noProof/>
+            <w:webHidden/>
+          </w:rPr>
+          <w:fldChar w:fldCharType="begin"/>
+        </w:r>
+        <w:r>
+          <w:rPr>
+            <w:noProof/>
+            <w:webHidden/>
+          </w:rPr>
+          <w:instrText xml:space="preserve"> PAGEREF _Toc528218174 \h </w:instrText>
         </w:r>
         <w:r>
           <w:rPr>
@@ -10781,8 +10850,8 @@
       </w:pPr>
       <w:bookmarkStart w:id="28" w:name="_Toc309925407"/>
       <w:bookmarkStart w:id="29" w:name="_Toc375645924"/>
-      <w:bookmarkStart w:id="30" w:name="_Toc250026540"/>
-      <w:bookmarkStart w:id="31" w:name="_Toc528192423"/>
+      <w:bookmarkStart w:id="30" w:name="_Toc528192423"/>
+      <w:bookmarkStart w:id="31" w:name="_Toc250026540"/>
       <w:r>
         <w:rPr>
           <w:rFonts w:cs="Calibri"/>
@@ -10824,7 +10893,7 @@
       </w:r>
       <w:bookmarkEnd w:id="28"/>
       <w:bookmarkEnd w:id="29"/>
-      <w:bookmarkEnd w:id="31"/>
+      <w:bookmarkEnd w:id="30"/>
     </w:p>
     <w:p>
       <w:pPr>
@@ -10837,7 +10906,7 @@
       <w:bookmarkStart w:id="32" w:name="_Toc309925408"/>
       <w:bookmarkStart w:id="33" w:name="_Toc375645925"/>
       <w:bookmarkStart w:id="34" w:name="_Toc528192424"/>
-      <w:bookmarkEnd w:id="30"/>
+      <w:bookmarkEnd w:id="31"/>
       <w:r>
         <w:rPr>
           <w:rFonts w:cs="Calibri"/>
@@ -11466,27 +11535,13 @@
           <w:rFonts w:cs="Calibri"/>
           <w:szCs w:val="24"/>
         </w:rPr>
-        <w:t xml:space="preserve">Pengurus Majelis Quran </w:t>
+        <w:t>pengajar dapat menambahkan waktu luang agar memudahkan santri dalam memilih jadwal</w:t>
       </w:r>
       <w:r>
         <w:rPr>
           <w:rFonts w:cs="Calibri"/>
           <w:szCs w:val="24"/>
-        </w:rPr>
-        <w:t xml:space="preserve">beroperasi menggunakan </w:t>
-      </w:r>
-      <w:r>
-        <w:rPr>
-          <w:rFonts w:cs="Calibri"/>
-          <w:i/>
-          <w:szCs w:val="24"/>
-        </w:rPr>
-        <w:t>website</w:t>
-      </w:r>
-      <w:r>
-        <w:rPr>
-          <w:rFonts w:cs="Calibri"/>
-          <w:szCs w:val="24"/>
+          <w:lang w:val="id-ID"/>
         </w:rPr>
         <w:t>.</w:t>
       </w:r>
@@ -11509,13 +11564,12 @@
           <w:rFonts w:cs="Calibri"/>
           <w:szCs w:val="24"/>
         </w:rPr>
-        <w:t>pengajar dapat menambahkan waktu luang agar memudahkan santri dalam memilih jadwal</w:t>
+        <w:t>Pengajar dan santri mendaftarkan diri melalui aplikasi</w:t>
       </w:r>
       <w:r>
         <w:rPr>
           <w:rFonts w:cs="Calibri"/>
           <w:szCs w:val="24"/>
-          <w:lang w:val="id-ID"/>
         </w:rPr>
         <w:t>.</w:t>
       </w:r>
@@ -11538,14 +11592,30 @@
           <w:rFonts w:cs="Calibri"/>
           <w:szCs w:val="24"/>
         </w:rPr>
-        <w:t>Pengajar dan santri mendaftarkan diri melalui aplikasi</w:t>
+        <w:t>pengajar</w:t>
       </w:r>
       <w:r>
         <w:rPr>
           <w:rFonts w:cs="Calibri"/>
           <w:szCs w:val="24"/>
-        </w:rPr>
-        <w:t>.</w:t>
+          <w:lang w:val="id-ID"/>
+        </w:rPr>
+        <w:t xml:space="preserve"> tidak dapat melakukan penghitungan hasil </w:t>
+      </w:r>
+      <w:r>
+        <w:rPr>
+          <w:rFonts w:cs="Calibri"/>
+          <w:szCs w:val="24"/>
+        </w:rPr>
+        <w:t>bayaran atas jasa</w:t>
+      </w:r>
+      <w:r>
+        <w:rPr>
+          <w:rFonts w:cs="Calibri"/>
+          <w:szCs w:val="24"/>
+          <w:lang w:val="id-ID"/>
+        </w:rPr>
+        <w:t xml:space="preserve"> pada aplikasi.</w:t>
       </w:r>
     </w:p>
     <w:p>
@@ -11566,30 +11636,7 @@
           <w:rFonts w:cs="Calibri"/>
           <w:szCs w:val="24"/>
         </w:rPr>
-        <w:t>pengajar</w:t>
-      </w:r>
-      <w:r>
-        <w:rPr>
-          <w:rFonts w:cs="Calibri"/>
-          <w:szCs w:val="24"/>
-          <w:lang w:val="id-ID"/>
-        </w:rPr>
-        <w:t xml:space="preserve"> tidak dapat melakukan penghitungan hasil </w:t>
-      </w:r>
-      <w:r>
-        <w:rPr>
-          <w:rFonts w:cs="Calibri"/>
-          <w:szCs w:val="24"/>
-        </w:rPr>
-        <w:t>bayaran atas jasa</w:t>
-      </w:r>
-      <w:r>
-        <w:rPr>
-          <w:rFonts w:cs="Calibri"/>
-          <w:szCs w:val="24"/>
-          <w:lang w:val="id-ID"/>
-        </w:rPr>
-        <w:t xml:space="preserve"> pada aplikasi.</w:t>
+        <w:t>Dilihat dari sedikitnya fungsionalitas pada pengurus MQ, maka pengurus MQ juga beroperasi menggunakan android</w:t>
       </w:r>
     </w:p>
     <w:p>
@@ -11655,6 +11702,7 @@
           <w:szCs w:val="24"/>
           <w:lang w:val="id-ID"/>
         </w:rPr>
+        <w:lastRenderedPageBreak/>
         <w:t>Perangkat yang digunakan harus terhubung dengan jaringan internet</w:t>
       </w:r>
       <w:r>
@@ -11682,7 +11730,6 @@
         <w:rPr>
           <w:rFonts w:cs="Calibri"/>
         </w:rPr>
-        <w:lastRenderedPageBreak/>
         <w:t>Metode</w:t>
       </w:r>
       <w:r>
@@ -12049,7 +12096,14 @@
         <w:rPr>
           <w:lang w:val="id-ID"/>
         </w:rPr>
-        <w:t>. Setalah itu dilakukan perawatan sistem dengan mengevaluasi kekurangan</w:t>
+        <w:t xml:space="preserve">. Setalah itu </w:t>
+      </w:r>
+      <w:r>
+        <w:rPr>
+          <w:lang w:val="id-ID"/>
+        </w:rPr>
+        <w:lastRenderedPageBreak/>
+        <w:t>dilakukan perawatan sistem dengan mengevaluasi kekurangan</w:t>
       </w:r>
       <w:r>
         <w:t xml:space="preserve"> </w:t>
@@ -24015,12 +24069,12 @@
       <w:bookmarkStart w:id="76" w:name="_Toc528094385"/>
       <w:bookmarkStart w:id="77" w:name="_Toc528141641"/>
       <w:bookmarkStart w:id="78" w:name="_Toc528141690"/>
-      <w:bookmarkStart w:id="79" w:name="_Toc309925417"/>
-      <w:bookmarkStart w:id="80" w:name="_Toc375645934"/>
-      <w:bookmarkStart w:id="81" w:name="_Toc528176832"/>
-      <w:bookmarkStart w:id="82" w:name="_Toc528176906"/>
-      <w:bookmarkStart w:id="83" w:name="_Toc528176957"/>
-      <w:bookmarkStart w:id="84" w:name="_Toc528192431"/>
+      <w:bookmarkStart w:id="79" w:name="_Toc528176832"/>
+      <w:bookmarkStart w:id="80" w:name="_Toc528176906"/>
+      <w:bookmarkStart w:id="81" w:name="_Toc528176957"/>
+      <w:bookmarkStart w:id="82" w:name="_Toc528192431"/>
+      <w:bookmarkStart w:id="83" w:name="_Toc309925417"/>
+      <w:bookmarkStart w:id="84" w:name="_Toc375645934"/>
       <w:bookmarkEnd w:id="62"/>
       <w:bookmarkEnd w:id="63"/>
       <w:bookmarkEnd w:id="64"/>
@@ -24038,18 +24092,18 @@
       <w:bookmarkEnd w:id="76"/>
       <w:bookmarkEnd w:id="77"/>
       <w:bookmarkEnd w:id="78"/>
+      <w:bookmarkEnd w:id="79"/>
+      <w:bookmarkEnd w:id="80"/>
       <w:bookmarkEnd w:id="81"/>
       <w:bookmarkEnd w:id="82"/>
+    </w:p>
+    <w:p>
+      <w:pPr>
+        <w:pStyle w:val="Heading2"/>
+      </w:pPr>
+      <w:bookmarkStart w:id="85" w:name="_Toc528192432"/>
       <w:bookmarkEnd w:id="83"/>
       <w:bookmarkEnd w:id="84"/>
-    </w:p>
-    <w:p>
-      <w:pPr>
-        <w:pStyle w:val="Heading2"/>
-      </w:pPr>
-      <w:bookmarkStart w:id="85" w:name="_Toc528192432"/>
-      <w:bookmarkEnd w:id="79"/>
-      <w:bookmarkEnd w:id="80"/>
       <w:r>
         <w:t>Majelis Quran Mesjid Syamsul Ulum</w:t>
       </w:r>
@@ -30758,12 +30812,6 @@
               </w:rPr>
               <w:t xml:space="preserve">hardware/software. </w:t>
             </w:r>
-            <w:r>
-              <w:rPr>
-                <w:noProof/>
-              </w:rPr>
-              <w:t>Penentuan komponen harus konsisten sesuai dengan komponen yang didefinisikan pada digram komponen</w:t>
-            </w:r>
           </w:p>
         </w:tc>
       </w:tr>
@@ -31090,6 +31138,127 @@
           </w:p>
         </w:tc>
       </w:tr>
+      <w:tr>
+        <w:tc>
+          <w:tcPr>
+            <w:tcW w:w="2498" w:type="dxa"/>
+          </w:tcPr>
+          <w:p>
+            <w:pPr>
+              <w:spacing w:before="240"/>
+              <w:rPr>
+                <w:noProof/>
+              </w:rPr>
+            </w:pPr>
+            <w:r>
+              <w:rPr>
+                <w:noProof/>
+              </w:rPr>
+              <mc:AlternateContent>
+                <mc:Choice Requires="wps">
+                  <w:drawing>
+                    <wp:anchor distT="0" distB="0" distL="114300" distR="114300" simplePos="0" relativeHeight="251870720" behindDoc="0" locked="0" layoutInCell="1" allowOverlap="1" wp14:anchorId="66909BF8" wp14:editId="7018F93C">
+                      <wp:simplePos x="0" y="0"/>
+                      <wp:positionH relativeFrom="column">
+                        <wp:posOffset>216940</wp:posOffset>
+                      </wp:positionH>
+                      <wp:positionV relativeFrom="paragraph">
+                        <wp:posOffset>130229</wp:posOffset>
+                      </wp:positionV>
+                      <wp:extent cx="1043075" cy="252919"/>
+                      <wp:effectExtent l="0" t="0" r="24130" b="13970"/>
+                      <wp:wrapNone/>
+                      <wp:docPr id="4" name="Rectangle 4"/>
+                      <wp:cNvGraphicFramePr/>
+                      <a:graphic xmlns:a="http://schemas.openxmlformats.org/drawingml/2006/main">
+                        <a:graphicData uri="http://schemas.microsoft.com/office/word/2010/wordprocessingShape">
+                          <wps:wsp>
+                            <wps:cNvSpPr/>
+                            <wps:spPr>
+                              <a:xfrm>
+                                <a:off x="0" y="0"/>
+                                <a:ext cx="1043075" cy="252919"/>
+                              </a:xfrm>
+                              <a:prstGeom prst="rect">
+                                <a:avLst/>
+                              </a:prstGeom>
+                            </wps:spPr>
+                            <wps:style>
+                              <a:lnRef idx="2">
+                                <a:schemeClr val="dk1"/>
+                              </a:lnRef>
+                              <a:fillRef idx="1">
+                                <a:schemeClr val="lt1"/>
+                              </a:fillRef>
+                              <a:effectRef idx="0">
+                                <a:schemeClr val="dk1"/>
+                              </a:effectRef>
+                              <a:fontRef idx="minor">
+                                <a:schemeClr val="dk1"/>
+                              </a:fontRef>
+                            </wps:style>
+                            <wps:bodyPr rot="0" spcFirstLastPara="0" vertOverflow="overflow" horzOverflow="overflow" vert="horz" wrap="square" lIns="91440" tIns="45720" rIns="91440" bIns="45720" numCol="1" spcCol="0" rtlCol="0" fromWordArt="0" anchor="ctr" anchorCtr="0" forceAA="0" compatLnSpc="1">
+                              <a:prstTxWarp prst="textNoShape">
+                                <a:avLst/>
+                              </a:prstTxWarp>
+                              <a:noAutofit/>
+                            </wps:bodyPr>
+                          </wps:wsp>
+                        </a:graphicData>
+                      </a:graphic>
+                    </wp:anchor>
+                  </w:drawing>
+                </mc:Choice>
+                <mc:Fallback>
+                  <w:pict>
+                    <v:rect w14:anchorId="30F6F203" id="Rectangle 4" o:spid="_x0000_s1026" style="position:absolute;margin-left:17.1pt;margin-top:10.25pt;width:82.15pt;height:19.9pt;z-index:251870720;visibility:visible;mso-wrap-style:square;mso-wrap-distance-left:9pt;mso-wrap-distance-top:0;mso-wrap-distance-right:9pt;mso-wrap-distance-bottom:0;mso-position-horizontal:absolute;mso-position-horizontal-relative:text;mso-position-vertical:absolute;mso-position-vertical-relative:text;v-text-anchor:middle" o:gfxdata="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" fillcolor="white [3201]" strokecolor="black [3200]" strokeweight="1pt"/>
+                  </w:pict>
+                </mc:Fallback>
+              </mc:AlternateContent>
+            </w:r>
+          </w:p>
+        </w:tc>
+        <w:tc>
+          <w:tcPr>
+            <w:tcW w:w="1640" w:type="dxa"/>
+            <w:vAlign w:val="center"/>
+          </w:tcPr>
+          <w:p>
+            <w:pPr>
+              <w:spacing w:before="240"/>
+              <w:jc w:val="center"/>
+              <w:rPr>
+                <w:noProof/>
+              </w:rPr>
+            </w:pPr>
+            <w:r>
+              <w:rPr>
+                <w:noProof/>
+              </w:rPr>
+              <w:t>Objek</w:t>
+            </w:r>
+          </w:p>
+        </w:tc>
+        <w:tc>
+          <w:tcPr>
+            <w:tcW w:w="3358" w:type="dxa"/>
+          </w:tcPr>
+          <w:p>
+            <w:pPr>
+              <w:spacing w:before="240"/>
+              <w:rPr>
+                <w:noProof/>
+              </w:rPr>
+            </w:pPr>
+            <w:r>
+              <w:rPr>
+                <w:noProof/>
+              </w:rPr>
+              <w:t>Menggambarkan adanya objek, biasanya menjelaskan objek yang ada didalam node</w:t>
+            </w:r>
+          </w:p>
+        </w:tc>
+      </w:tr>
     </w:tbl>
     <w:p>
       <w:pPr>
@@ -31309,6 +31478,7 @@
       </w:pPr>
       <w:bookmarkStart w:id="105" w:name="_Toc528192446"/>
       <w:r>
+        <w:lastRenderedPageBreak/>
         <w:t>SQLite</w:t>
       </w:r>
       <w:bookmarkEnd w:id="105"/>
@@ -31327,11 +31497,7 @@
         <w:t xml:space="preserve">open source </w:t>
       </w:r>
       <w:r>
-        <w:t xml:space="preserve">yang dirilis pada tahun 2000. Fungsinya adalah menyediakan cara yang mudah untuk aplikasi mengelola data </w:t>
-      </w:r>
-      <w:r>
-        <w:lastRenderedPageBreak/>
-        <w:t xml:space="preserve">tanpa </w:t>
+        <w:t xml:space="preserve">yang dirilis pada tahun 2000. Fungsinya adalah menyediakan cara yang mudah untuk aplikasi mengelola data tanpa </w:t>
       </w:r>
       <w:r>
         <w:rPr>
@@ -31679,7 +31845,11 @@
         <w:t>.</w:t>
       </w:r>
       <w:r>
-        <w:t xml:space="preserve"> Bagi pengembang, Atom sangat membantu karena memungkinkan memasukan package tersendiri sesuai dengan kebutuhan aplikasi yang dibangun</w:t>
+        <w:t xml:space="preserve"> Bagi pengembang, Atom sangat membantu karena memungkinkan memasukan package tersendiri </w:t>
+      </w:r>
+      <w:r>
+        <w:lastRenderedPageBreak/>
+        <w:t>sesuai dengan kebutuhan aplikasi yang dibangun</w:t>
       </w:r>
       <w:r>
         <w:rPr>
@@ -31756,7 +31926,6 @@
       </w:pPr>
       <w:bookmarkStart w:id="111" w:name="_Toc528192452"/>
       <w:r>
-        <w:lastRenderedPageBreak/>
         <w:t xml:space="preserve">X </w:t>
       </w:r>
       <w:r>
@@ -32149,6 +32318,7 @@
         <w:rPr>
           <w:i/>
         </w:rPr>
+        <w:lastRenderedPageBreak/>
         <w:t xml:space="preserve">backend </w:t>
       </w:r>
       <w:r>
@@ -32244,7 +32414,6 @@
       </w:pPr>
       <w:bookmarkStart w:id="115" w:name="_Toc528192456"/>
       <w:r>
-        <w:lastRenderedPageBreak/>
         <w:t>Tools Pengujian Aplikasi</w:t>
       </w:r>
       <w:bookmarkEnd w:id="115"/>
@@ -32554,7 +32723,6 @@
           <w:sz w:val="36"/>
           <w:szCs w:val="36"/>
         </w:rPr>
-        <w:lastRenderedPageBreak/>
         <w:t>BAB 3</w:t>
       </w:r>
       <w:r>
@@ -32614,12 +32782,12 @@
       <w:bookmarkStart w:id="139" w:name="_Toc514054060"/>
       <w:bookmarkStart w:id="140" w:name="_Toc528141670"/>
       <w:bookmarkStart w:id="141" w:name="_Toc528141719"/>
-      <w:bookmarkStart w:id="142" w:name="_Toc309925420"/>
-      <w:bookmarkStart w:id="143" w:name="_Toc375645937"/>
-      <w:bookmarkStart w:id="144" w:name="_Toc528176861"/>
-      <w:bookmarkStart w:id="145" w:name="_Toc528176935"/>
-      <w:bookmarkStart w:id="146" w:name="_Toc528176986"/>
-      <w:bookmarkStart w:id="147" w:name="_Toc528192460"/>
+      <w:bookmarkStart w:id="142" w:name="_Toc528176861"/>
+      <w:bookmarkStart w:id="143" w:name="_Toc528176935"/>
+      <w:bookmarkStart w:id="144" w:name="_Toc528176986"/>
+      <w:bookmarkStart w:id="145" w:name="_Toc528192460"/>
+      <w:bookmarkStart w:id="146" w:name="_Toc309925420"/>
+      <w:bookmarkStart w:id="147" w:name="_Toc375645937"/>
       <w:bookmarkEnd w:id="121"/>
       <w:bookmarkEnd w:id="122"/>
       <w:bookmarkEnd w:id="123"/>
@@ -32641,10 +32809,10 @@
       <w:bookmarkEnd w:id="139"/>
       <w:bookmarkEnd w:id="140"/>
       <w:bookmarkEnd w:id="141"/>
+      <w:bookmarkEnd w:id="142"/>
+      <w:bookmarkEnd w:id="143"/>
       <w:bookmarkEnd w:id="144"/>
       <w:bookmarkEnd w:id="145"/>
-      <w:bookmarkEnd w:id="146"/>
-      <w:bookmarkEnd w:id="147"/>
     </w:p>
     <w:p>
       <w:pPr>
@@ -32655,16 +32823,16 @@
           <w:rFonts w:cs="Calibri"/>
         </w:rPr>
       </w:pPr>
-      <w:bookmarkStart w:id="148" w:name="_Toc375653378"/>
-      <w:bookmarkStart w:id="149" w:name="_Toc514054061"/>
-      <w:bookmarkStart w:id="150" w:name="_Toc528192461"/>
+      <w:bookmarkStart w:id="148" w:name="_Toc528192461"/>
+      <w:bookmarkStart w:id="149" w:name="_Toc375653378"/>
+      <w:bookmarkStart w:id="150" w:name="_Toc514054061"/>
       <w:r>
         <w:rPr>
           <w:rFonts w:cs="Calibri"/>
         </w:rPr>
         <w:t>Analisis</w:t>
       </w:r>
-      <w:bookmarkEnd w:id="150"/>
+      <w:bookmarkEnd w:id="148"/>
     </w:p>
     <w:p>
       <w:pPr>
@@ -32683,10 +32851,10 @@
       <w:r>
         <w:t>Gambaran Sistem Saat Ini (atau Produk)</w:t>
       </w:r>
-      <w:bookmarkEnd w:id="142"/>
-      <w:bookmarkEnd w:id="143"/>
-      <w:bookmarkEnd w:id="148"/>
+      <w:bookmarkEnd w:id="146"/>
+      <w:bookmarkEnd w:id="147"/>
       <w:bookmarkEnd w:id="149"/>
+      <w:bookmarkEnd w:id="150"/>
       <w:bookmarkEnd w:id="151"/>
     </w:p>
     <w:p>
@@ -32889,24 +33057,14 @@
                             <w:r>
                               <w:t xml:space="preserve"> </w:t>
                             </w:r>
-                            <w:r>
-                              <w:fldChar w:fldCharType="begin"/>
-                            </w:r>
-                            <w:r>
-                              <w:instrText xml:space="preserve"> SEQ Gambar_3_. \* ARABIC </w:instrText>
-                            </w:r>
-                            <w:r>
-                              <w:fldChar w:fldCharType="separate"/>
-                            </w:r>
-                            <w:r>
-                              <w:rPr>
-                                <w:noProof/>
-                              </w:rPr>
-                              <w:t>1</w:t>
-                            </w:r>
-                            <w:r>
-                              <w:fldChar w:fldCharType="end"/>
-                            </w:r>
+                            <w:fldSimple w:instr=" SEQ Gambar_3_. \* ARABIC ">
+                              <w:r>
+                                <w:rPr>
+                                  <w:noProof/>
+                                </w:rPr>
+                                <w:t>1</w:t>
+                              </w:r>
+                            </w:fldSimple>
                             <w:r>
                               <w:t xml:space="preserve"> Proses Bisnis Utama MQMSU</w:t>
                             </w:r>
@@ -32950,24 +33108,14 @@
                       <w:r>
                         <w:t xml:space="preserve"> </w:t>
                       </w:r>
-                      <w:r>
-                        <w:fldChar w:fldCharType="begin"/>
-                      </w:r>
-                      <w:r>
-                        <w:instrText xml:space="preserve"> SEQ Gambar_3_. \* ARABIC </w:instrText>
-                      </w:r>
-                      <w:r>
-                        <w:fldChar w:fldCharType="separate"/>
-                      </w:r>
-                      <w:r>
-                        <w:rPr>
-                          <w:noProof/>
-                        </w:rPr>
-                        <w:t>1</w:t>
-                      </w:r>
-                      <w:r>
-                        <w:fldChar w:fldCharType="end"/>
-                      </w:r>
+                      <w:fldSimple w:instr=" SEQ Gambar_3_. \* ARABIC ">
+                        <w:r>
+                          <w:rPr>
+                            <w:noProof/>
+                          </w:rPr>
+                          <w:t>1</w:t>
+                        </w:r>
+                      </w:fldSimple>
                       <w:r>
                         <w:t xml:space="preserve"> Proses Bisnis Utama MQMSU</w:t>
                       </w:r>
@@ -33325,24 +33473,14 @@
                             <w:r>
                               <w:t xml:space="preserve"> </w:t>
                             </w:r>
-                            <w:r>
-                              <w:fldChar w:fldCharType="begin"/>
-                            </w:r>
-                            <w:r>
-                              <w:instrText xml:space="preserve"> SEQ Gambar_3_. \* ARABIC </w:instrText>
-                            </w:r>
-                            <w:r>
-                              <w:fldChar w:fldCharType="separate"/>
-                            </w:r>
-                            <w:r>
-                              <w:rPr>
-                                <w:noProof/>
-                              </w:rPr>
-                              <w:t>2</w:t>
-                            </w:r>
-                            <w:r>
-                              <w:fldChar w:fldCharType="end"/>
-                            </w:r>
+                            <w:fldSimple w:instr=" SEQ Gambar_3_. \* ARABIC ">
+                              <w:r>
+                                <w:rPr>
+                                  <w:noProof/>
+                                </w:rPr>
+                                <w:t>2</w:t>
+                              </w:r>
+                            </w:fldSimple>
                             <w:r>
                               <w:t xml:space="preserve"> Proses Bisnis Registrasi Mahasiswa</w:t>
                             </w:r>
@@ -33386,24 +33524,14 @@
                       <w:r>
                         <w:t xml:space="preserve"> </w:t>
                       </w:r>
-                      <w:r>
-                        <w:fldChar w:fldCharType="begin"/>
-                      </w:r>
-                      <w:r>
-                        <w:instrText xml:space="preserve"> SEQ Gambar_3_. \* ARABIC </w:instrText>
-                      </w:r>
-                      <w:r>
-                        <w:fldChar w:fldCharType="separate"/>
-                      </w:r>
-                      <w:r>
-                        <w:rPr>
-                          <w:noProof/>
-                        </w:rPr>
-                        <w:t>2</w:t>
-                      </w:r>
-                      <w:r>
-                        <w:fldChar w:fldCharType="end"/>
-                      </w:r>
+                      <w:fldSimple w:instr=" SEQ Gambar_3_. \* ARABIC ">
+                        <w:r>
+                          <w:rPr>
+                            <w:noProof/>
+                          </w:rPr>
+                          <w:t>2</w:t>
+                        </w:r>
+                      </w:fldSimple>
                       <w:r>
                         <w:t xml:space="preserve"> Proses Bisnis Registrasi Mahasiswa</w:t>
                       </w:r>
@@ -33689,24 +33817,14 @@
                             <w:r>
                               <w:t xml:space="preserve"> </w:t>
                             </w:r>
-                            <w:r>
-                              <w:fldChar w:fldCharType="begin"/>
-                            </w:r>
-                            <w:r>
-                              <w:instrText xml:space="preserve"> SEQ Gambar_3_. \* ARABIC </w:instrText>
-                            </w:r>
-                            <w:r>
-                              <w:fldChar w:fldCharType="separate"/>
-                            </w:r>
-                            <w:r>
-                              <w:rPr>
-                                <w:noProof/>
-                              </w:rPr>
-                              <w:t>3</w:t>
-                            </w:r>
-                            <w:r>
-                              <w:fldChar w:fldCharType="end"/>
-                            </w:r>
+                            <w:fldSimple w:instr=" SEQ Gambar_3_. \* ARABIC ">
+                              <w:r>
+                                <w:rPr>
+                                  <w:noProof/>
+                                </w:rPr>
+                                <w:t>3</w:t>
+                              </w:r>
+                            </w:fldSimple>
                             <w:r>
                               <w:t xml:space="preserve"> </w:t>
                             </w:r>
@@ -33756,24 +33874,14 @@
                       <w:r>
                         <w:t xml:space="preserve"> </w:t>
                       </w:r>
-                      <w:r>
-                        <w:fldChar w:fldCharType="begin"/>
-                      </w:r>
-                      <w:r>
-                        <w:instrText xml:space="preserve"> SEQ Gambar_3_. \* ARABIC </w:instrText>
-                      </w:r>
-                      <w:r>
-                        <w:fldChar w:fldCharType="separate"/>
-                      </w:r>
-                      <w:r>
-                        <w:rPr>
-                          <w:noProof/>
-                        </w:rPr>
-                        <w:t>3</w:t>
-                      </w:r>
-                      <w:r>
-                        <w:fldChar w:fldCharType="end"/>
-                      </w:r>
+                      <w:fldSimple w:instr=" SEQ Gambar_3_. \* ARABIC ">
+                        <w:r>
+                          <w:rPr>
+                            <w:noProof/>
+                          </w:rPr>
+                          <w:t>3</w:t>
+                        </w:r>
+                      </w:fldSimple>
                       <w:r>
                         <w:t xml:space="preserve"> </w:t>
                       </w:r>
@@ -33979,7 +34087,7 @@
         <w:pStyle w:val="Caption"/>
         <w:jc w:val="center"/>
       </w:pPr>
-      <w:bookmarkStart w:id="160" w:name="_Toc528194305"/>
+      <w:bookmarkStart w:id="160" w:name="_Toc528218168"/>
       <w:r>
         <w:t xml:space="preserve">Tabel </w:t>
       </w:r>
@@ -33991,24 +34099,14 @@
       <w:r>
         <w:t xml:space="preserve"> </w:t>
       </w:r>
-      <w:r>
-        <w:fldChar w:fldCharType="begin"/>
-      </w:r>
-      <w:r>
-        <w:instrText xml:space="preserve"> SEQ Tabel_3_. \* ARABIC </w:instrText>
-      </w:r>
-      <w:r>
-        <w:fldChar w:fldCharType="separate"/>
-      </w:r>
-      <w:r>
-        <w:rPr>
-          <w:noProof/>
-        </w:rPr>
-        <w:t>1</w:t>
-      </w:r>
-      <w:r>
-        <w:fldChar w:fldCharType="end"/>
-      </w:r>
+      <w:fldSimple w:instr=" SEQ Tabel_3_. \* ARABIC ">
+        <w:r>
+          <w:rPr>
+            <w:noProof/>
+          </w:rPr>
+          <w:t>1</w:t>
+        </w:r>
+      </w:fldSimple>
       <w:r>
         <w:t xml:space="preserve"> Pembanding Aplikasi Sejenis</w:t>
       </w:r>
@@ -35333,7 +35431,7 @@
         <w:pStyle w:val="Caption"/>
         <w:jc w:val="center"/>
       </w:pPr>
-      <w:bookmarkStart w:id="162" w:name="_Toc528194306"/>
+      <w:bookmarkStart w:id="162" w:name="_Toc528218169"/>
       <w:r>
         <w:t xml:space="preserve">Tabel </w:t>
       </w:r>
@@ -35345,24 +35443,14 @@
       <w:r>
         <w:t xml:space="preserve"> </w:t>
       </w:r>
-      <w:r>
-        <w:fldChar w:fldCharType="begin"/>
-      </w:r>
-      <w:r>
-        <w:instrText xml:space="preserve"> SEQ Tabel_3_. \* ARABIC </w:instrText>
-      </w:r>
-      <w:r>
-        <w:fldChar w:fldCharType="separate"/>
-      </w:r>
-      <w:r>
-        <w:rPr>
-          <w:noProof/>
-        </w:rPr>
-        <w:t>2</w:t>
-      </w:r>
-      <w:r>
-        <w:fldChar w:fldCharType="end"/>
-      </w:r>
+      <w:fldSimple w:instr=" SEQ Tabel_3_. \* ARABIC ">
+        <w:r>
+          <w:rPr>
+            <w:noProof/>
+          </w:rPr>
+          <w:t>2</w:t>
+        </w:r>
+      </w:fldSimple>
       <w:r>
         <w:t xml:space="preserve"> Kelemahan Sistem Berjalan dan Usulan Perbaikan</w:t>
       </w:r>
@@ -35513,7 +35601,10 @@
               <w:t xml:space="preserve">workshop training of trainer </w:t>
             </w:r>
             <w:r>
-              <w:t xml:space="preserve">padahal calon pengajar belum tentu lulus sebagai pengajar, sehingga efektifitas </w:t>
+              <w:t xml:space="preserve">padahal calon pengajar belum tentu lulus sebagai pengajar, sehingga </w:t>
+            </w:r>
+            <w:r>
+              <w:t xml:space="preserve">jalannya </w:t>
             </w:r>
             <w:r>
               <w:rPr>
@@ -35556,7 +35647,10 @@
               <w:t xml:space="preserve"> </w:t>
             </w:r>
             <w:r>
-              <w:t>menjadi lebih efektif</w:t>
+              <w:t xml:space="preserve">menjadi lebih </w:t>
+            </w:r>
+            <w:r>
+              <w:t>cepat</w:t>
             </w:r>
             <w:r>
               <w:t xml:space="preserve"> karena jumlah calon pengajar lebih sedikit.</w:t>
@@ -35631,7 +35725,13 @@
               <w:spacing w:before="240"/>
             </w:pPr>
             <w:r>
-              <w:t>Santri yang belajar membaca dikelompokan sehingga ada kemungkinan pemahaman terkait membaca Al-Quran berbeda tiap santrinya. Hal ini berpengaruh dalam efektifitas pembelajaran</w:t>
+              <w:t xml:space="preserve">Santri yang belajar membaca dikelompokan sehingga ada kemungkinan pemahaman terkait membaca Al-Quran berbeda tiap santrinya. Hal ini berpengaruh dalam </w:t>
+            </w:r>
+            <w:r>
+              <w:t>baiknya proses</w:t>
+            </w:r>
+            <w:r>
+              <w:t xml:space="preserve"> pembelajaran</w:t>
             </w:r>
           </w:p>
         </w:tc>
@@ -36076,24 +36176,14 @@
                             <w:r>
                               <w:t xml:space="preserve"> </w:t>
                             </w:r>
-                            <w:r>
-                              <w:fldChar w:fldCharType="begin"/>
-                            </w:r>
-                            <w:r>
-                              <w:instrText xml:space="preserve"> SEQ Gambar_3_. \* ARABIC </w:instrText>
-                            </w:r>
-                            <w:r>
-                              <w:fldChar w:fldCharType="separate"/>
-                            </w:r>
-                            <w:r>
-                              <w:rPr>
-                                <w:noProof/>
-                              </w:rPr>
-                              <w:t>4</w:t>
-                            </w:r>
-                            <w:r>
-                              <w:fldChar w:fldCharType="end"/>
-                            </w:r>
+                            <w:fldSimple w:instr=" SEQ Gambar_3_. \* ARABIC ">
+                              <w:r>
+                                <w:rPr>
+                                  <w:noProof/>
+                                </w:rPr>
+                                <w:t>4</w:t>
+                              </w:r>
+                            </w:fldSimple>
                             <w:r>
                               <w:t xml:space="preserve"> Usulan Proses Bisnis Utama MQMSU</w:t>
                             </w:r>
@@ -36134,24 +36224,14 @@
                       <w:r>
                         <w:t xml:space="preserve"> </w:t>
                       </w:r>
-                      <w:r>
-                        <w:fldChar w:fldCharType="begin"/>
-                      </w:r>
-                      <w:r>
-                        <w:instrText xml:space="preserve"> SEQ Gambar_3_. \* ARABIC </w:instrText>
-                      </w:r>
-                      <w:r>
-                        <w:fldChar w:fldCharType="separate"/>
-                      </w:r>
-                      <w:r>
-                        <w:rPr>
-                          <w:noProof/>
-                        </w:rPr>
-                        <w:t>4</w:t>
-                      </w:r>
-                      <w:r>
-                        <w:fldChar w:fldCharType="end"/>
-                      </w:r>
+                      <w:fldSimple w:instr=" SEQ Gambar_3_. \* ARABIC ">
+                        <w:r>
+                          <w:rPr>
+                            <w:noProof/>
+                          </w:rPr>
+                          <w:t>4</w:t>
+                        </w:r>
+                      </w:fldSimple>
                       <w:r>
                         <w:t xml:space="preserve"> Usulan Proses Bisnis Utama MQMSU</w:t>
                       </w:r>
@@ -36565,24 +36645,14 @@
                             <w:r>
                               <w:t xml:space="preserve"> </w:t>
                             </w:r>
-                            <w:r>
-                              <w:fldChar w:fldCharType="begin"/>
-                            </w:r>
-                            <w:r>
-                              <w:instrText xml:space="preserve"> SEQ Gambar_3_. \* ARABIC </w:instrText>
-                            </w:r>
-                            <w:r>
-                              <w:fldChar w:fldCharType="separate"/>
-                            </w:r>
-                            <w:r>
-                              <w:rPr>
-                                <w:noProof/>
-                              </w:rPr>
-                              <w:t>5</w:t>
-                            </w:r>
-                            <w:r>
-                              <w:fldChar w:fldCharType="end"/>
-                            </w:r>
+                            <w:fldSimple w:instr=" SEQ Gambar_3_. \* ARABIC ">
+                              <w:r>
+                                <w:rPr>
+                                  <w:noProof/>
+                                </w:rPr>
+                                <w:t>5</w:t>
+                              </w:r>
+                            </w:fldSimple>
                             <w:r>
                               <w:t xml:space="preserve"> Usulan Proses Bisnis Registrasi Calon Pengajar</w:t>
                             </w:r>
@@ -36629,24 +36699,14 @@
                       <w:r>
                         <w:t xml:space="preserve"> </w:t>
                       </w:r>
-                      <w:r>
-                        <w:fldChar w:fldCharType="begin"/>
-                      </w:r>
-                      <w:r>
-                        <w:instrText xml:space="preserve"> SEQ Gambar_3_. \* ARABIC </w:instrText>
-                      </w:r>
-                      <w:r>
-                        <w:fldChar w:fldCharType="separate"/>
-                      </w:r>
-                      <w:r>
-                        <w:rPr>
-                          <w:noProof/>
-                        </w:rPr>
-                        <w:t>5</w:t>
-                      </w:r>
-                      <w:r>
-                        <w:fldChar w:fldCharType="end"/>
-                      </w:r>
+                      <w:fldSimple w:instr=" SEQ Gambar_3_. \* ARABIC ">
+                        <w:r>
+                          <w:rPr>
+                            <w:noProof/>
+                          </w:rPr>
+                          <w:t>5</w:t>
+                        </w:r>
+                      </w:fldSimple>
                       <w:r>
                         <w:t xml:space="preserve"> Usulan Proses Bisnis Registrasi Calon Pengajar</w:t>
                       </w:r>
@@ -36906,7 +36966,7 @@
         <w:keepNext/>
         <w:jc w:val="center"/>
       </w:pPr>
-      <w:bookmarkStart w:id="173" w:name="_Toc528194307"/>
+      <w:bookmarkStart w:id="173" w:name="_Toc528218170"/>
       <w:r>
         <w:t xml:space="preserve">Tabel </w:t>
       </w:r>
@@ -36918,24 +36978,14 @@
       <w:r>
         <w:t xml:space="preserve"> </w:t>
       </w:r>
-      <w:r>
-        <w:fldChar w:fldCharType="begin"/>
-      </w:r>
-      <w:r>
-        <w:instrText xml:space="preserve"> SEQ Tabel_3_. \* ARABIC </w:instrText>
-      </w:r>
-      <w:r>
-        <w:fldChar w:fldCharType="separate"/>
-      </w:r>
-      <w:r>
-        <w:rPr>
-          <w:noProof/>
-        </w:rPr>
-        <w:t>3</w:t>
-      </w:r>
-      <w:r>
-        <w:fldChar w:fldCharType="end"/>
-      </w:r>
+      <w:fldSimple w:instr=" SEQ Tabel_3_. \* ARABIC ">
+        <w:r>
+          <w:rPr>
+            <w:noProof/>
+          </w:rPr>
+          <w:t>3</w:t>
+        </w:r>
+      </w:fldSimple>
       <w:r>
         <w:t xml:space="preserve"> Fungsionalitas Aplikasi</w:t>
       </w:r>
@@ -38751,7 +38801,19 @@
               <w:rPr>
                 <w:rFonts w:asciiTheme="minorHAnsi" w:hAnsiTheme="minorHAnsi" w:cstheme="minorHAnsi"/>
               </w:rPr>
-              <w:t>2.5 batalkan jadwal</w:t>
+              <w:t xml:space="preserve">2.5 </w:t>
+            </w:r>
+            <w:r>
+              <w:rPr>
+                <w:rFonts w:asciiTheme="minorHAnsi" w:hAnsiTheme="minorHAnsi" w:cstheme="minorHAnsi"/>
+              </w:rPr>
+              <w:t>mem</w:t>
+            </w:r>
+            <w:r>
+              <w:rPr>
+                <w:rFonts w:asciiTheme="minorHAnsi" w:hAnsiTheme="minorHAnsi" w:cstheme="minorHAnsi"/>
+              </w:rPr>
+              <w:t>batalkan jadwal</w:t>
             </w:r>
           </w:p>
         </w:tc>
@@ -40939,16 +41001,38 @@
               <w:rPr>
                 <w:rFonts w:asciiTheme="minorHAnsi" w:hAnsiTheme="minorHAnsi" w:cstheme="minorHAnsi"/>
               </w:rPr>
-              <w:t xml:space="preserve">agar negosiasi dan proses belajar antar pengajar dan santri </w:t>
-            </w:r>
-            <w:proofErr w:type="gramStart"/>
+              <w:t xml:space="preserve">agar </w:t>
+            </w:r>
             <w:r>
               <w:rPr>
                 <w:rFonts w:asciiTheme="minorHAnsi" w:hAnsiTheme="minorHAnsi" w:cstheme="minorHAnsi"/>
               </w:rPr>
-              <w:t>lebih  efektif</w:t>
-            </w:r>
-            <w:proofErr w:type="gramEnd"/>
+              <w:t>interaksi</w:t>
+            </w:r>
+            <w:r>
+              <w:rPr>
+                <w:rFonts w:asciiTheme="minorHAnsi" w:hAnsiTheme="minorHAnsi" w:cstheme="minorHAnsi"/>
+              </w:rPr>
+              <w:t xml:space="preserve"> belajar antar</w:t>
+            </w:r>
+            <w:r>
+              <w:rPr>
+                <w:rFonts w:asciiTheme="minorHAnsi" w:hAnsiTheme="minorHAnsi" w:cstheme="minorHAnsi"/>
+              </w:rPr>
+              <w:t>a</w:t>
+            </w:r>
+            <w:r>
+              <w:rPr>
+                <w:rFonts w:asciiTheme="minorHAnsi" w:hAnsiTheme="minorHAnsi" w:cstheme="minorHAnsi"/>
+              </w:rPr>
+              <w:t xml:space="preserve"> pengajar dan santri lebih</w:t>
+            </w:r>
+            <w:r>
+              <w:rPr>
+                <w:rFonts w:asciiTheme="minorHAnsi" w:hAnsiTheme="minorHAnsi" w:cstheme="minorHAnsi"/>
+              </w:rPr>
+              <w:t xml:space="preserve"> sering dilakukan</w:t>
+            </w:r>
           </w:p>
         </w:tc>
         <w:tc>
@@ -41030,7 +41114,413 @@
           </w:p>
         </w:tc>
       </w:tr>
+      <w:tr>
+        <w:trPr>
+          <w:jc w:val="center"/>
+        </w:trPr>
+        <w:tc>
+          <w:tcPr>
+            <w:tcW w:w="548" w:type="dxa"/>
+          </w:tcPr>
+          <w:p>
+            <w:pPr>
+              <w:jc w:val="center"/>
+              <w:rPr>
+                <w:rFonts w:asciiTheme="minorHAnsi" w:hAnsiTheme="minorHAnsi" w:cstheme="minorHAnsi"/>
+              </w:rPr>
+            </w:pPr>
+            <w:r>
+              <w:rPr>
+                <w:rFonts w:asciiTheme="minorHAnsi" w:hAnsiTheme="minorHAnsi" w:cstheme="minorHAnsi"/>
+              </w:rPr>
+              <w:t>9</w:t>
+            </w:r>
+          </w:p>
+        </w:tc>
+        <w:tc>
+          <w:tcPr>
+            <w:tcW w:w="2737" w:type="dxa"/>
+          </w:tcPr>
+          <w:p>
+            <w:pPr>
+              <w:rPr>
+                <w:rFonts w:asciiTheme="minorHAnsi" w:hAnsiTheme="minorHAnsi" w:cstheme="minorHAnsi"/>
+              </w:rPr>
+            </w:pPr>
+            <w:r>
+              <w:rPr>
+                <w:rFonts w:asciiTheme="minorHAnsi" w:hAnsiTheme="minorHAnsi" w:cstheme="minorHAnsi"/>
+              </w:rPr>
+              <w:t>Lihat daftar keseluruhan kelas</w:t>
+            </w:r>
+          </w:p>
+        </w:tc>
+        <w:tc>
+          <w:tcPr>
+            <w:tcW w:w="3274" w:type="dxa"/>
+          </w:tcPr>
+          <w:p>
+            <w:pPr>
+              <w:rPr>
+                <w:rFonts w:asciiTheme="minorHAnsi" w:hAnsiTheme="minorHAnsi" w:cstheme="minorHAnsi"/>
+              </w:rPr>
+            </w:pPr>
+            <w:r>
+              <w:rPr>
+                <w:rFonts w:asciiTheme="minorHAnsi" w:hAnsiTheme="minorHAnsi" w:cstheme="minorHAnsi"/>
+              </w:rPr>
+              <w:t>Melihat daftar keseluruhan kelas yang akan dan telah terlaksana</w:t>
+            </w:r>
+          </w:p>
+        </w:tc>
+        <w:tc>
+          <w:tcPr>
+            <w:tcW w:w="2024" w:type="dxa"/>
+          </w:tcPr>
+          <w:p>
+            <w:pPr>
+              <w:rPr>
+                <w:rFonts w:asciiTheme="minorHAnsi" w:hAnsiTheme="minorHAnsi" w:cstheme="minorHAnsi"/>
+              </w:rPr>
+            </w:pPr>
+          </w:p>
+        </w:tc>
+        <w:tc>
+          <w:tcPr>
+            <w:tcW w:w="1569" w:type="dxa"/>
+          </w:tcPr>
+          <w:p>
+            <w:pPr>
+              <w:rPr>
+                <w:rFonts w:asciiTheme="minorHAnsi" w:hAnsiTheme="minorHAnsi" w:cstheme="minorHAnsi"/>
+              </w:rPr>
+            </w:pPr>
+          </w:p>
+        </w:tc>
+        <w:tc>
+          <w:tcPr>
+            <w:tcW w:w="739" w:type="dxa"/>
+            <w:vAlign w:val="center"/>
+          </w:tcPr>
+          <w:p>
+            <w:pPr>
+              <w:jc w:val="center"/>
+              <w:rPr>
+                <w:rFonts w:asciiTheme="minorHAnsi" w:hAnsiTheme="minorHAnsi" w:cstheme="minorHAnsi"/>
+              </w:rPr>
+            </w:pPr>
+          </w:p>
+        </w:tc>
+        <w:tc>
+          <w:tcPr>
+            <w:tcW w:w="999" w:type="dxa"/>
+            <w:vAlign w:val="center"/>
+          </w:tcPr>
+          <w:p>
+            <w:pPr>
+              <w:jc w:val="center"/>
+              <w:rPr>
+                <w:rFonts w:asciiTheme="minorHAnsi" w:hAnsiTheme="minorHAnsi" w:cstheme="minorHAnsi"/>
+              </w:rPr>
+            </w:pPr>
+          </w:p>
+        </w:tc>
+        <w:tc>
+          <w:tcPr>
+            <w:tcW w:w="1053" w:type="dxa"/>
+            <w:vAlign w:val="center"/>
+          </w:tcPr>
+          <w:p>
+            <w:pPr>
+              <w:jc w:val="center"/>
+              <w:rPr>
+                <w:rFonts w:asciiTheme="minorHAnsi" w:hAnsiTheme="minorHAnsi" w:cstheme="minorHAnsi"/>
+              </w:rPr>
+            </w:pPr>
+            <w:r>
+              <w:rPr>
+                <w:rFonts w:asciiTheme="minorHAnsi" w:hAnsiTheme="minorHAnsi" w:cstheme="minorHAnsi"/>
+              </w:rPr>
+              <w:t>√</w:t>
+            </w:r>
+          </w:p>
+        </w:tc>
+      </w:tr>
+      <w:tr>
+        <w:trPr>
+          <w:jc w:val="center"/>
+        </w:trPr>
+        <w:tc>
+          <w:tcPr>
+            <w:tcW w:w="548" w:type="dxa"/>
+          </w:tcPr>
+          <w:p>
+            <w:pPr>
+              <w:jc w:val="center"/>
+              <w:rPr>
+                <w:rFonts w:asciiTheme="minorHAnsi" w:hAnsiTheme="minorHAnsi" w:cstheme="minorHAnsi"/>
+              </w:rPr>
+            </w:pPr>
+            <w:r>
+              <w:rPr>
+                <w:rFonts w:asciiTheme="minorHAnsi" w:hAnsiTheme="minorHAnsi" w:cstheme="minorHAnsi"/>
+              </w:rPr>
+              <w:t>10</w:t>
+            </w:r>
+          </w:p>
+        </w:tc>
+        <w:tc>
+          <w:tcPr>
+            <w:tcW w:w="2737" w:type="dxa"/>
+          </w:tcPr>
+          <w:p>
+            <w:pPr>
+              <w:rPr>
+                <w:rFonts w:asciiTheme="minorHAnsi" w:hAnsiTheme="minorHAnsi" w:cstheme="minorHAnsi"/>
+              </w:rPr>
+            </w:pPr>
+            <w:r>
+              <w:rPr>
+                <w:rFonts w:asciiTheme="minorHAnsi" w:hAnsiTheme="minorHAnsi" w:cstheme="minorHAnsi"/>
+              </w:rPr>
+              <w:t>Melihat daftar user</w:t>
+            </w:r>
+          </w:p>
+        </w:tc>
+        <w:tc>
+          <w:tcPr>
+            <w:tcW w:w="3274" w:type="dxa"/>
+          </w:tcPr>
+          <w:p>
+            <w:pPr>
+              <w:rPr>
+                <w:rFonts w:asciiTheme="minorHAnsi" w:hAnsiTheme="minorHAnsi" w:cstheme="minorHAnsi"/>
+              </w:rPr>
+            </w:pPr>
+            <w:r>
+              <w:rPr>
+                <w:rFonts w:asciiTheme="minorHAnsi" w:hAnsiTheme="minorHAnsi" w:cstheme="minorHAnsi"/>
+              </w:rPr>
+              <w:t>Dapat melihat informasi pengajar dan santri</w:t>
+            </w:r>
+          </w:p>
+        </w:tc>
+        <w:tc>
+          <w:tcPr>
+            <w:tcW w:w="2024" w:type="dxa"/>
+          </w:tcPr>
+          <w:p>
+            <w:pPr>
+              <w:rPr>
+                <w:rFonts w:asciiTheme="minorHAnsi" w:hAnsiTheme="minorHAnsi" w:cstheme="minorHAnsi"/>
+              </w:rPr>
+            </w:pPr>
+          </w:p>
+        </w:tc>
+        <w:tc>
+          <w:tcPr>
+            <w:tcW w:w="1569" w:type="dxa"/>
+          </w:tcPr>
+          <w:p>
+            <w:pPr>
+              <w:rPr>
+                <w:rFonts w:asciiTheme="minorHAnsi" w:hAnsiTheme="minorHAnsi" w:cstheme="minorHAnsi"/>
+              </w:rPr>
+            </w:pPr>
+          </w:p>
+        </w:tc>
+        <w:tc>
+          <w:tcPr>
+            <w:tcW w:w="739" w:type="dxa"/>
+            <w:vAlign w:val="center"/>
+          </w:tcPr>
+          <w:p>
+            <w:pPr>
+              <w:jc w:val="center"/>
+              <w:rPr>
+                <w:rFonts w:asciiTheme="minorHAnsi" w:hAnsiTheme="minorHAnsi" w:cstheme="minorHAnsi"/>
+              </w:rPr>
+            </w:pPr>
+          </w:p>
+        </w:tc>
+        <w:tc>
+          <w:tcPr>
+            <w:tcW w:w="999" w:type="dxa"/>
+            <w:vAlign w:val="center"/>
+          </w:tcPr>
+          <w:p>
+            <w:pPr>
+              <w:jc w:val="center"/>
+              <w:rPr>
+                <w:rFonts w:asciiTheme="minorHAnsi" w:hAnsiTheme="minorHAnsi" w:cstheme="minorHAnsi"/>
+              </w:rPr>
+            </w:pPr>
+          </w:p>
+        </w:tc>
+        <w:tc>
+          <w:tcPr>
+            <w:tcW w:w="1053" w:type="dxa"/>
+            <w:vAlign w:val="center"/>
+          </w:tcPr>
+          <w:p>
+            <w:pPr>
+              <w:jc w:val="center"/>
+              <w:rPr>
+                <w:rFonts w:asciiTheme="minorHAnsi" w:hAnsiTheme="minorHAnsi" w:cstheme="minorHAnsi"/>
+              </w:rPr>
+            </w:pPr>
+            <w:r>
+              <w:rPr>
+                <w:rFonts w:asciiTheme="minorHAnsi" w:hAnsiTheme="minorHAnsi" w:cstheme="minorHAnsi"/>
+              </w:rPr>
+              <w:t>√</w:t>
+            </w:r>
+          </w:p>
+        </w:tc>
+      </w:tr>
+      <w:tr>
+        <w:trPr>
+          <w:jc w:val="center"/>
+        </w:trPr>
+        <w:tc>
+          <w:tcPr>
+            <w:tcW w:w="548" w:type="dxa"/>
+          </w:tcPr>
+          <w:p>
+            <w:pPr>
+              <w:jc w:val="center"/>
+              <w:rPr>
+                <w:rFonts w:asciiTheme="minorHAnsi" w:hAnsiTheme="minorHAnsi" w:cstheme="minorHAnsi"/>
+              </w:rPr>
+            </w:pPr>
+            <w:r>
+              <w:rPr>
+                <w:rFonts w:asciiTheme="minorHAnsi" w:hAnsiTheme="minorHAnsi" w:cstheme="minorHAnsi"/>
+              </w:rPr>
+              <w:t>11</w:t>
+            </w:r>
+          </w:p>
+        </w:tc>
+        <w:tc>
+          <w:tcPr>
+            <w:tcW w:w="2737" w:type="dxa"/>
+          </w:tcPr>
+          <w:p>
+            <w:pPr>
+              <w:rPr>
+                <w:rFonts w:asciiTheme="minorHAnsi" w:hAnsiTheme="minorHAnsi" w:cstheme="minorHAnsi"/>
+              </w:rPr>
+            </w:pPr>
+            <w:r>
+              <w:rPr>
+                <w:rFonts w:asciiTheme="minorHAnsi" w:hAnsiTheme="minorHAnsi" w:cstheme="minorHAnsi"/>
+              </w:rPr>
+              <w:t>Kelola status user</w:t>
+            </w:r>
+          </w:p>
+        </w:tc>
+        <w:tc>
+          <w:tcPr>
+            <w:tcW w:w="3274" w:type="dxa"/>
+          </w:tcPr>
+          <w:p>
+            <w:pPr>
+              <w:rPr>
+                <w:rFonts w:asciiTheme="minorHAnsi" w:hAnsiTheme="minorHAnsi" w:cstheme="minorHAnsi"/>
+              </w:rPr>
+            </w:pPr>
+            <w:r>
+              <w:rPr>
+                <w:rFonts w:asciiTheme="minorHAnsi" w:hAnsiTheme="minorHAnsi" w:cstheme="minorHAnsi"/>
+              </w:rPr>
+              <w:t>Mengelola status calon pengajar apakah lulus menjadi pengajar atau tidak lulus</w:t>
+            </w:r>
+          </w:p>
+        </w:tc>
+        <w:tc>
+          <w:tcPr>
+            <w:tcW w:w="2024" w:type="dxa"/>
+          </w:tcPr>
+          <w:p>
+            <w:pPr>
+              <w:rPr>
+                <w:rFonts w:asciiTheme="minorHAnsi" w:hAnsiTheme="minorHAnsi" w:cstheme="minorHAnsi"/>
+              </w:rPr>
+            </w:pPr>
+          </w:p>
+        </w:tc>
+        <w:tc>
+          <w:tcPr>
+            <w:tcW w:w="1569" w:type="dxa"/>
+          </w:tcPr>
+          <w:p>
+            <w:pPr>
+              <w:rPr>
+                <w:rFonts w:asciiTheme="minorHAnsi" w:hAnsiTheme="minorHAnsi" w:cstheme="minorHAnsi"/>
+              </w:rPr>
+            </w:pPr>
+          </w:p>
+        </w:tc>
+        <w:tc>
+          <w:tcPr>
+            <w:tcW w:w="739" w:type="dxa"/>
+            <w:vAlign w:val="center"/>
+          </w:tcPr>
+          <w:p>
+            <w:pPr>
+              <w:jc w:val="center"/>
+              <w:rPr>
+                <w:rFonts w:asciiTheme="minorHAnsi" w:hAnsiTheme="minorHAnsi" w:cstheme="minorHAnsi"/>
+              </w:rPr>
+            </w:pPr>
+          </w:p>
+        </w:tc>
+        <w:tc>
+          <w:tcPr>
+            <w:tcW w:w="999" w:type="dxa"/>
+            <w:vAlign w:val="center"/>
+          </w:tcPr>
+          <w:p>
+            <w:pPr>
+              <w:jc w:val="center"/>
+              <w:rPr>
+                <w:rFonts w:asciiTheme="minorHAnsi" w:hAnsiTheme="minorHAnsi" w:cstheme="minorHAnsi"/>
+              </w:rPr>
+            </w:pPr>
+          </w:p>
+        </w:tc>
+        <w:tc>
+          <w:tcPr>
+            <w:tcW w:w="1053" w:type="dxa"/>
+            <w:vAlign w:val="center"/>
+          </w:tcPr>
+          <w:p>
+            <w:pPr>
+              <w:jc w:val="center"/>
+              <w:rPr>
+                <w:rFonts w:asciiTheme="minorHAnsi" w:hAnsiTheme="minorHAnsi" w:cstheme="minorHAnsi"/>
+              </w:rPr>
+            </w:pPr>
+            <w:r>
+              <w:rPr>
+                <w:rFonts w:asciiTheme="minorHAnsi" w:hAnsiTheme="minorHAnsi" w:cstheme="minorHAnsi"/>
+              </w:rPr>
+              <w:t>√</w:t>
+            </w:r>
+          </w:p>
+        </w:tc>
+      </w:tr>
     </w:tbl>
+    <w:p>
+      <w:pPr>
+        <w:spacing w:after="0" w:line="240" w:lineRule="auto"/>
+        <w:jc w:val="left"/>
+        <w:rPr>
+          <w:rFonts w:cs="Calibri"/>
+          <w:color w:val="4F6228"/>
+        </w:rPr>
+      </w:pPr>
+    </w:p>
     <w:p>
       <w:pPr>
         <w:spacing w:after="0" w:line="240" w:lineRule="auto"/>
@@ -41085,7 +41575,7 @@
         <w:keepNext/>
         <w:jc w:val="center"/>
       </w:pPr>
-      <w:bookmarkStart w:id="175" w:name="_Toc528194308"/>
+      <w:bookmarkStart w:id="175" w:name="_Toc528218171"/>
       <w:r>
         <w:t xml:space="preserve">Tabel </w:t>
       </w:r>
@@ -41097,24 +41587,14 @@
       <w:r>
         <w:t xml:space="preserve"> </w:t>
       </w:r>
-      <w:r>
-        <w:fldChar w:fldCharType="begin"/>
-      </w:r>
-      <w:r>
-        <w:instrText xml:space="preserve"> SEQ Tabel_3_. \* ARABIC </w:instrText>
-      </w:r>
-      <w:r>
-        <w:fldChar w:fldCharType="separate"/>
-      </w:r>
-      <w:r>
-        <w:rPr>
-          <w:noProof/>
-        </w:rPr>
-        <w:t>4</w:t>
-      </w:r>
-      <w:r>
-        <w:fldChar w:fldCharType="end"/>
-      </w:r>
+      <w:fldSimple w:instr=" SEQ Tabel_3_. \* ARABIC ">
+        <w:r>
+          <w:rPr>
+            <w:noProof/>
+          </w:rPr>
+          <w:t>4</w:t>
+        </w:r>
+      </w:fldSimple>
       <w:r>
         <w:t xml:space="preserve"> Analisis Pengguna</w:t>
       </w:r>
@@ -41421,7 +41901,7 @@
         <w:keepNext/>
         <w:jc w:val="center"/>
       </w:pPr>
-      <w:bookmarkStart w:id="176" w:name="_Toc528194309"/>
+      <w:bookmarkStart w:id="176" w:name="_Toc528218172"/>
       <w:r>
         <w:lastRenderedPageBreak/>
         <w:t xml:space="preserve">Tabel </w:t>
@@ -41434,37 +41914,27 @@
       <w:r>
         <w:t xml:space="preserve"> </w:t>
       </w:r>
-      <w:r>
-        <w:fldChar w:fldCharType="begin"/>
-      </w:r>
-      <w:r>
-        <w:instrText xml:space="preserve"> SEQ Tabel_3_. \* ARABIC </w:instrText>
-      </w:r>
-      <w:r>
-        <w:fldChar w:fldCharType="separate"/>
-      </w:r>
-      <w:r>
-        <w:rPr>
-          <w:noProof/>
-        </w:rPr>
-        <w:t>5</w:t>
-      </w:r>
-      <w:r>
-        <w:fldChar w:fldCharType="end"/>
-      </w:r>
+      <w:fldSimple w:instr=" SEQ Tabel_3_. \* ARABIC ">
+        <w:r>
+          <w:rPr>
+            <w:noProof/>
+          </w:rPr>
+          <w:t>5</w:t>
+        </w:r>
+      </w:fldSimple>
       <w:r>
         <w:t xml:space="preserve"> Kebutuhan Perangkat Keras</w:t>
       </w:r>
+      <w:r>
+        <w:t xml:space="preserve"> </w:t>
+      </w:r>
+      <w:r>
+        <w:t>Pengembangan</w:t>
+      </w:r>
+      <w:r>
+        <w:t xml:space="preserve"> Aplikasi</w:t>
+      </w:r>
       <w:bookmarkEnd w:id="176"/>
-      <w:r>
-        <w:t xml:space="preserve"> </w:t>
-      </w:r>
-      <w:r>
-        <w:t>Pengembangan</w:t>
-      </w:r>
-      <w:r>
-        <w:t xml:space="preserve"> Aplikasi</w:t>
-      </w:r>
     </w:p>
     <w:tbl>
       <w:tblPr>
@@ -42144,10 +42614,7 @@
         <w:t>Kebutuhan Perangkat Lunak</w:t>
       </w:r>
       <w:r>
-        <w:t xml:space="preserve"> </w:t>
-      </w:r>
-      <w:r>
-        <w:t>Pengembangan Aplikasi</w:t>
+        <w:t xml:space="preserve"> Pengembangan Aplikasi</w:t>
       </w:r>
     </w:p>
     <w:p>
@@ -42164,7 +42631,7 @@
         <w:keepNext/>
         <w:jc w:val="center"/>
       </w:pPr>
-      <w:bookmarkStart w:id="177" w:name="_Toc528194310"/>
+      <w:bookmarkStart w:id="177" w:name="_Toc528218173"/>
       <w:r>
         <w:t xml:space="preserve">Tabel </w:t>
       </w:r>
@@ -42176,37 +42643,27 @@
       <w:r>
         <w:t xml:space="preserve"> </w:t>
       </w:r>
-      <w:r>
-        <w:fldChar w:fldCharType="begin"/>
-      </w:r>
-      <w:r>
-        <w:instrText xml:space="preserve"> SEQ Tabel_3_. \* ARABIC </w:instrText>
-      </w:r>
-      <w:r>
-        <w:fldChar w:fldCharType="separate"/>
-      </w:r>
-      <w:r>
-        <w:rPr>
-          <w:noProof/>
-        </w:rPr>
-        <w:t>6</w:t>
-      </w:r>
-      <w:r>
-        <w:fldChar w:fldCharType="end"/>
-      </w:r>
+      <w:fldSimple w:instr=" SEQ Tabel_3_. \* ARABIC ">
+        <w:r>
+          <w:rPr>
+            <w:noProof/>
+          </w:rPr>
+          <w:t>6</w:t>
+        </w:r>
+      </w:fldSimple>
       <w:r>
         <w:t xml:space="preserve"> Kebutuhan Perangkat Lunak</w:t>
       </w:r>
+      <w:r>
+        <w:t xml:space="preserve"> </w:t>
+      </w:r>
+      <w:r>
+        <w:t>Pengembangan</w:t>
+      </w:r>
+      <w:r>
+        <w:t xml:space="preserve"> Aplikasi</w:t>
+      </w:r>
       <w:bookmarkEnd w:id="177"/>
-      <w:r>
-        <w:t xml:space="preserve"> </w:t>
-      </w:r>
-      <w:r>
-        <w:t>Pengembangan</w:t>
-      </w:r>
-      <w:r>
-        <w:t xml:space="preserve"> Aplikasi</w:t>
-      </w:r>
     </w:p>
     <w:tbl>
       <w:tblPr>
@@ -42956,6 +43413,7 @@
         <w:keepNext/>
         <w:jc w:val="center"/>
       </w:pPr>
+      <w:bookmarkStart w:id="178" w:name="_Toc528218174"/>
       <w:r>
         <w:t xml:space="preserve">Tabel </w:t>
       </w:r>
@@ -42967,27 +43425,18 @@
       <w:r>
         <w:t xml:space="preserve"> </w:t>
       </w:r>
-      <w:r>
-        <w:fldChar w:fldCharType="begin"/>
-      </w:r>
-      <w:r>
-        <w:instrText xml:space="preserve"> SEQ Tabel_3_. \* ARABIC </w:instrText>
-      </w:r>
-      <w:r>
-        <w:fldChar w:fldCharType="separate"/>
-      </w:r>
-      <w:r>
-        <w:rPr>
-          <w:noProof/>
-        </w:rPr>
-        <w:t>7</w:t>
-      </w:r>
-      <w:r>
-        <w:fldChar w:fldCharType="end"/>
-      </w:r>
+      <w:fldSimple w:instr=" SEQ Tabel_3_. \* ARABIC ">
+        <w:r>
+          <w:rPr>
+            <w:noProof/>
+          </w:rPr>
+          <w:t>7</w:t>
+        </w:r>
+      </w:fldSimple>
       <w:r>
         <w:t xml:space="preserve"> Kebutuhan Perangkat Keras Implementasi Sistem</w:t>
       </w:r>
+      <w:bookmarkEnd w:id="178"/>
     </w:p>
     <w:tbl>
       <w:tblPr>
@@ -43619,7 +44068,13 @@
     </w:p>
     <w:p>
       <w:r>
-        <w:t xml:space="preserve">Berikut merupakan Use Case Diagram dalam perancangan </w:t>
+        <w:t>Berikut merupakan Use Case Diagram</w:t>
+      </w:r>
+      <w:r>
+        <w:t xml:space="preserve"> yang menggambarkan hak akses dalam setiap fungsionalitas (Use Case)</w:t>
+      </w:r>
+      <w:r>
+        <w:t xml:space="preserve"> dalam perancangan </w:t>
       </w:r>
       <w:proofErr w:type="gramStart"/>
       <w:r>
@@ -43628,39 +44083,605 @@
       <w:proofErr w:type="gramEnd"/>
     </w:p>
     <w:p>
-      <w:bookmarkStart w:id="178" w:name="_GoBack"/>
-      <w:bookmarkEnd w:id="178"/>
+      <w:pPr>
+        <w:tabs>
+          <w:tab w:val="left" w:pos="6840"/>
+        </w:tabs>
+        <w:spacing w:after="0" w:line="240" w:lineRule="auto"/>
+        <w:jc w:val="left"/>
+        <w:sectPr>
+          <w:pgSz w:w="11907" w:h="16839" w:code="9"/>
+          <w:pgMar w:top="2446" w:right="1440" w:bottom="1440" w:left="2966" w:header="720" w:footer="720" w:gutter="0"/>
+          <w:cols w:space="720"/>
+          <w:docGrid w:linePitch="360"/>
+        </w:sectPr>
+      </w:pPr>
     </w:p>
     <w:p>
       <w:pPr>
+        <w:tabs>
+          <w:tab w:val="left" w:pos="6840"/>
+        </w:tabs>
         <w:spacing w:after="0" w:line="240" w:lineRule="auto"/>
         <w:jc w:val="left"/>
       </w:pPr>
       <w:r>
-        <w:br w:type="page"/>
+        <w:rPr>
+          <w:noProof/>
+        </w:rPr>
+        <w:lastRenderedPageBreak/>
+        <mc:AlternateContent>
+          <mc:Choice Requires="wps">
+            <w:drawing>
+              <wp:anchor distT="0" distB="0" distL="114300" distR="114300" simplePos="0" relativeHeight="251869696" behindDoc="0" locked="0" layoutInCell="1" allowOverlap="1" wp14:anchorId="7146214C" wp14:editId="7EFAB727">
+                <wp:simplePos x="0" y="0"/>
+                <wp:positionH relativeFrom="page">
+                  <wp:posOffset>4500285</wp:posOffset>
+                </wp:positionH>
+                <wp:positionV relativeFrom="paragraph">
+                  <wp:posOffset>4493355</wp:posOffset>
+                </wp:positionV>
+                <wp:extent cx="2061845" cy="635"/>
+                <wp:effectExtent l="0" t="0" r="0" b="0"/>
+                <wp:wrapTopAndBottom/>
+                <wp:docPr id="3" name="Text Box 3"/>
+                <wp:cNvGraphicFramePr/>
+                <a:graphic xmlns:a="http://schemas.openxmlformats.org/drawingml/2006/main">
+                  <a:graphicData uri="http://schemas.microsoft.com/office/word/2010/wordprocessingShape">
+                    <wps:wsp>
+                      <wps:cNvSpPr txBox="1"/>
+                      <wps:spPr>
+                        <a:xfrm>
+                          <a:off x="0" y="0"/>
+                          <a:ext cx="2061845" cy="635"/>
+                        </a:xfrm>
+                        <a:prstGeom prst="rect">
+                          <a:avLst/>
+                        </a:prstGeom>
+                        <a:solidFill>
+                          <a:prstClr val="white"/>
+                        </a:solidFill>
+                        <a:ln>
+                          <a:noFill/>
+                        </a:ln>
+                      </wps:spPr>
+                      <wps:txbx>
+                        <w:txbxContent>
+                          <w:p>
+                            <w:pPr>
+                              <w:pStyle w:val="Caption"/>
+                              <w:rPr>
+                                <w:noProof/>
+                              </w:rPr>
+                            </w:pPr>
+                            <w:r>
+                              <w:t xml:space="preserve">Gambar </w:t>
+                            </w:r>
+                            <w:proofErr w:type="gramStart"/>
+                            <w:r>
+                              <w:t>3 .</w:t>
+                            </w:r>
+                            <w:proofErr w:type="gramEnd"/>
+                            <w:r>
+                              <w:t xml:space="preserve"> </w:t>
+                            </w:r>
+                            <w:r>
+                              <w:fldChar w:fldCharType="begin"/>
+                            </w:r>
+                            <w:r>
+                              <w:instrText xml:space="preserve"> SEQ Gambar_3_. \* ARABIC </w:instrText>
+                            </w:r>
+                            <w:r>
+                              <w:fldChar w:fldCharType="separate"/>
+                            </w:r>
+                            <w:r>
+                              <w:rPr>
+                                <w:noProof/>
+                              </w:rPr>
+                              <w:t>6</w:t>
+                            </w:r>
+                            <w:r>
+                              <w:fldChar w:fldCharType="end"/>
+                            </w:r>
+                            <w:r>
+                              <w:t xml:space="preserve"> Use Case Diagram Aplikasi</w:t>
+                            </w:r>
+                          </w:p>
+                        </w:txbxContent>
+                      </wps:txbx>
+                      <wps:bodyPr rot="0" spcFirstLastPara="0" vertOverflow="overflow" horzOverflow="overflow" vert="horz" wrap="square" lIns="0" tIns="0" rIns="0" bIns="0" numCol="1" spcCol="0" rtlCol="0" fromWordArt="0" anchor="t" anchorCtr="0" forceAA="0" compatLnSpc="1">
+                        <a:prstTxWarp prst="textNoShape">
+                          <a:avLst/>
+                        </a:prstTxWarp>
+                        <a:spAutoFit/>
+                      </wps:bodyPr>
+                    </wps:wsp>
+                  </a:graphicData>
+                </a:graphic>
+                <wp14:sizeRelH relativeFrom="margin">
+                  <wp14:pctWidth>0</wp14:pctWidth>
+                </wp14:sizeRelH>
+              </wp:anchor>
+            </w:drawing>
+          </mc:Choice>
+          <mc:Fallback>
+            <w:pict>
+              <v:shape w14:anchorId="7146214C" id="Text Box 3" o:spid="_x0000_s1053" type="#_x0000_t202" style="position:absolute;margin-left:354.35pt;margin-top:353.8pt;width:162.35pt;height:.05pt;z-index:251869696;visibility:visible;mso-wrap-style:square;mso-width-percent:0;mso-wrap-distance-left:9pt;mso-wrap-distance-top:0;mso-wrap-distance-right:9pt;mso-wrap-distance-bottom:0;mso-position-horizontal:absolute;mso-position-horizontal-relative:page;mso-position-vertical:absolute;mso-position-vertical-relative:text;mso-width-percent:0;mso-width-relative:margin;v-text-anchor:top" o:gfxdata="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" stroked="f">
+                <v:textbox style="mso-fit-shape-to-text:t" inset="0,0,0,0">
+                  <w:txbxContent>
+                    <w:p>
+                      <w:pPr>
+                        <w:pStyle w:val="Caption"/>
+                        <w:rPr>
+                          <w:noProof/>
+                        </w:rPr>
+                      </w:pPr>
+                      <w:r>
+                        <w:t xml:space="preserve">Gambar </w:t>
+                      </w:r>
+                      <w:proofErr w:type="gramStart"/>
+                      <w:r>
+                        <w:t>3 .</w:t>
+                      </w:r>
+                      <w:proofErr w:type="gramEnd"/>
+                      <w:r>
+                        <w:t xml:space="preserve"> </w:t>
+                      </w:r>
+                      <w:r>
+                        <w:fldChar w:fldCharType="begin"/>
+                      </w:r>
+                      <w:r>
+                        <w:instrText xml:space="preserve"> SEQ Gambar_3_. \* ARABIC </w:instrText>
+                      </w:r>
+                      <w:r>
+                        <w:fldChar w:fldCharType="separate"/>
+                      </w:r>
+                      <w:r>
+                        <w:rPr>
+                          <w:noProof/>
+                        </w:rPr>
+                        <w:t>6</w:t>
+                      </w:r>
+                      <w:r>
+                        <w:fldChar w:fldCharType="end"/>
+                      </w:r>
+                      <w:r>
+                        <w:t xml:space="preserve"> Use Case Diagram Aplikasi</w:t>
+                      </w:r>
+                    </w:p>
+                  </w:txbxContent>
+                </v:textbox>
+                <w10:wrap type="topAndBottom" anchorx="page"/>
+              </v:shape>
+            </w:pict>
+          </mc:Fallback>
+        </mc:AlternateContent>
+      </w:r>
+      <w:r>
+        <w:rPr>
+          <w:noProof/>
+        </w:rPr>
+        <w:drawing>
+          <wp:anchor distT="0" distB="0" distL="114300" distR="114300" simplePos="0" relativeHeight="251867648" behindDoc="0" locked="0" layoutInCell="1" allowOverlap="1" wp14:anchorId="4343C1EE" wp14:editId="72AEA45E">
+            <wp:simplePos x="0" y="0"/>
+            <wp:positionH relativeFrom="margin">
+              <wp:posOffset>-17145</wp:posOffset>
+            </wp:positionH>
+            <wp:positionV relativeFrom="paragraph">
+              <wp:posOffset>24130</wp:posOffset>
+            </wp:positionV>
+            <wp:extent cx="8189595" cy="4450080"/>
+            <wp:effectExtent l="19050" t="19050" r="20955" b="26670"/>
+            <wp:wrapTopAndBottom/>
+            <wp:docPr id="1" name="Picture 1"/>
+            <wp:cNvGraphicFramePr>
+              <a:graphicFrameLocks xmlns:a="http://schemas.openxmlformats.org/drawingml/2006/main" noChangeAspect="1"/>
+            </wp:cNvGraphicFramePr>
+            <a:graphic xmlns:a="http://schemas.openxmlformats.org/drawingml/2006/main">
+              <a:graphicData uri="http://schemas.openxmlformats.org/drawingml/2006/picture">
+                <pic:pic xmlns:pic="http://schemas.openxmlformats.org/drawingml/2006/picture">
+                  <pic:nvPicPr>
+                    <pic:cNvPr id="1" name="Use Case Diagram.jpg"/>
+                    <pic:cNvPicPr/>
+                  </pic:nvPicPr>
+                  <pic:blipFill>
+                    <a:blip r:embed="rId57" cstate="print">
+                      <a:extLst>
+                        <a:ext uri="{28A0092B-C50C-407E-A947-70E740481C1C}">
+                          <a14:useLocalDpi xmlns:a14="http://schemas.microsoft.com/office/drawing/2010/main" val="0"/>
+                        </a:ext>
+                      </a:extLst>
+                    </a:blip>
+                    <a:stretch>
+                      <a:fillRect/>
+                    </a:stretch>
+                  </pic:blipFill>
+                  <pic:spPr>
+                    <a:xfrm>
+                      <a:off x="0" y="0"/>
+                      <a:ext cx="8189595" cy="4450080"/>
+                    </a:xfrm>
+                    <a:prstGeom prst="rect">
+                      <a:avLst/>
+                    </a:prstGeom>
+                    <a:ln cmpd="sng">
+                      <a:solidFill>
+                        <a:schemeClr val="tx1"/>
+                      </a:solidFill>
+                    </a:ln>
+                  </pic:spPr>
+                </pic:pic>
+              </a:graphicData>
+            </a:graphic>
+            <wp14:sizeRelH relativeFrom="margin">
+              <wp14:pctWidth>0</wp14:pctWidth>
+            </wp14:sizeRelH>
+            <wp14:sizeRelV relativeFrom="margin">
+              <wp14:pctHeight>0</wp14:pctHeight>
+            </wp14:sizeRelV>
+          </wp:anchor>
+        </w:drawing>
       </w:r>
     </w:p>
-    <w:p/>
     <w:p>
       <w:pPr>
         <w:spacing w:after="0" w:line="240" w:lineRule="auto"/>
         <w:jc w:val="left"/>
-      </w:pPr>
-      <w:r>
-        <w:br w:type="page"/>
-      </w:r>
+        <w:sectPr>
+          <w:pgSz w:w="16839" w:h="11907" w:orient="landscape" w:code="9"/>
+          <w:pgMar w:top="1440" w:right="1440" w:bottom="2966" w:left="2446" w:header="720" w:footer="720" w:gutter="0"/>
+          <w:cols w:space="720"/>
+          <w:docGrid w:linePitch="360"/>
+        </w:sectPr>
+      </w:pPr>
     </w:p>
-    <w:p/>
     <w:p>
       <w:pPr>
         <w:spacing w:after="0" w:line="240" w:lineRule="auto"/>
         <w:jc w:val="left"/>
-        <w:rPr>
-          <w:rFonts w:eastAsia="Malgun Gothic" w:cs="Times New Roman"/>
-          <w:b/>
-          <w:bCs/>
-          <w:iCs/>
-        </w:rPr>
+      </w:pPr>
+    </w:p>
+    <w:p>
+      <w:pPr>
+        <w:spacing w:after="0" w:line="240" w:lineRule="auto"/>
+        <w:jc w:val="left"/>
+      </w:pPr>
+    </w:p>
+    <w:p>
+      <w:pPr>
+        <w:pStyle w:val="Heading4"/>
+      </w:pPr>
+      <w:r>
+        <w:t>Package Diagram</w:t>
+      </w:r>
+    </w:p>
+    <w:p>
+      <w:r>
+        <w:rPr>
+          <w:noProof/>
+        </w:rPr>
+        <w:drawing>
+          <wp:anchor distT="0" distB="0" distL="114300" distR="114300" simplePos="0" relativeHeight="251872768" behindDoc="0" locked="0" layoutInCell="1" allowOverlap="1" wp14:anchorId="1B6914FD" wp14:editId="741DA216">
+            <wp:simplePos x="0" y="0"/>
+            <wp:positionH relativeFrom="margin">
+              <wp:align>left</wp:align>
+            </wp:positionH>
+            <wp:positionV relativeFrom="paragraph">
+              <wp:posOffset>560975</wp:posOffset>
+            </wp:positionV>
+            <wp:extent cx="4763135" cy="2563495"/>
+            <wp:effectExtent l="0" t="0" r="0" b="8255"/>
+            <wp:wrapTopAndBottom/>
+            <wp:docPr id="5" name="Picture 5"/>
+            <wp:cNvGraphicFramePr>
+              <a:graphicFrameLocks xmlns:a="http://schemas.openxmlformats.org/drawingml/2006/main" noChangeAspect="1"/>
+            </wp:cNvGraphicFramePr>
+            <a:graphic xmlns:a="http://schemas.openxmlformats.org/drawingml/2006/main">
+              <a:graphicData uri="http://schemas.openxmlformats.org/drawingml/2006/picture">
+                <pic:pic xmlns:pic="http://schemas.openxmlformats.org/drawingml/2006/picture">
+                  <pic:nvPicPr>
+                    <pic:cNvPr id="5" name="PackageDiagram1.jpg"/>
+                    <pic:cNvPicPr/>
+                  </pic:nvPicPr>
+                  <pic:blipFill>
+                    <a:blip r:embed="rId58">
+                      <a:extLst>
+                        <a:ext uri="{28A0092B-C50C-407E-A947-70E740481C1C}">
+                          <a14:useLocalDpi xmlns:a14="http://schemas.microsoft.com/office/drawing/2010/main" val="0"/>
+                        </a:ext>
+                      </a:extLst>
+                    </a:blip>
+                    <a:stretch>
+                      <a:fillRect/>
+                    </a:stretch>
+                  </pic:blipFill>
+                  <pic:spPr>
+                    <a:xfrm>
+                      <a:off x="0" y="0"/>
+                      <a:ext cx="4763135" cy="2563495"/>
+                    </a:xfrm>
+                    <a:prstGeom prst="rect">
+                      <a:avLst/>
+                    </a:prstGeom>
+                  </pic:spPr>
+                </pic:pic>
+              </a:graphicData>
+            </a:graphic>
+          </wp:anchor>
+        </w:drawing>
+      </w:r>
+      <w:r>
+        <w:t xml:space="preserve">Berikut merupakan Package Diagram dari aplikasi yang menggambarkan pengelompokan struktur aplikasi secara </w:t>
+      </w:r>
+      <w:proofErr w:type="gramStart"/>
+      <w:r>
+        <w:t>umum :</w:t>
+      </w:r>
+      <w:proofErr w:type="gramEnd"/>
+    </w:p>
+    <w:p>
+      <w:pPr>
+        <w:pStyle w:val="Caption"/>
+        <w:jc w:val="center"/>
+      </w:pPr>
+      <w:r>
+        <w:t xml:space="preserve">Gambar </w:t>
+      </w:r>
+      <w:proofErr w:type="gramStart"/>
+      <w:r>
+        <w:t>3 .</w:t>
+      </w:r>
+      <w:proofErr w:type="gramEnd"/>
+      <w:r>
+        <w:t xml:space="preserve"> </w:t>
+      </w:r>
+      <w:fldSimple w:instr=" SEQ Gambar_3_. \* ARABIC ">
+        <w:r>
+          <w:rPr>
+            <w:noProof/>
+          </w:rPr>
+          <w:t>7</w:t>
+        </w:r>
+      </w:fldSimple>
+      <w:r>
+        <w:t xml:space="preserve"> Package Diagram Aplikasi</w:t>
+      </w:r>
+    </w:p>
+    <w:p>
+      <w:pPr>
+        <w:pStyle w:val="Heading4"/>
+      </w:pPr>
+      <w:r>
+        <w:t>Deployment Diagram</w:t>
+      </w:r>
+    </w:p>
+    <w:p>
+      <w:r>
+        <w:rPr>
+          <w:noProof/>
+        </w:rPr>
+        <mc:AlternateContent>
+          <mc:Choice Requires="wps">
+            <w:drawing>
+              <wp:anchor distT="0" distB="0" distL="114300" distR="114300" simplePos="0" relativeHeight="251874816" behindDoc="0" locked="0" layoutInCell="1" allowOverlap="1" wp14:anchorId="509D13D8" wp14:editId="47CA3EF8">
+                <wp:simplePos x="0" y="0"/>
+                <wp:positionH relativeFrom="page">
+                  <wp:align>center</wp:align>
+                </wp:positionH>
+                <wp:positionV relativeFrom="paragraph">
+                  <wp:posOffset>3506173</wp:posOffset>
+                </wp:positionV>
+                <wp:extent cx="2207895" cy="635"/>
+                <wp:effectExtent l="0" t="0" r="1905" b="0"/>
+                <wp:wrapTopAndBottom/>
+                <wp:docPr id="7" name="Text Box 7"/>
+                <wp:cNvGraphicFramePr/>
+                <a:graphic xmlns:a="http://schemas.openxmlformats.org/drawingml/2006/main">
+                  <a:graphicData uri="http://schemas.microsoft.com/office/word/2010/wordprocessingShape">
+                    <wps:wsp>
+                      <wps:cNvSpPr txBox="1"/>
+                      <wps:spPr>
+                        <a:xfrm>
+                          <a:off x="0" y="0"/>
+                          <a:ext cx="2207895" cy="635"/>
+                        </a:xfrm>
+                        <a:prstGeom prst="rect">
+                          <a:avLst/>
+                        </a:prstGeom>
+                        <a:solidFill>
+                          <a:prstClr val="white"/>
+                        </a:solidFill>
+                        <a:ln>
+                          <a:noFill/>
+                        </a:ln>
+                      </wps:spPr>
+                      <wps:txbx>
+                        <w:txbxContent>
+                          <w:p>
+                            <w:pPr>
+                              <w:pStyle w:val="Caption"/>
+                              <w:rPr>
+                                <w:noProof/>
+                              </w:rPr>
+                            </w:pPr>
+                            <w:r>
+                              <w:t xml:space="preserve">Gambar </w:t>
+                            </w:r>
+                            <w:proofErr w:type="gramStart"/>
+                            <w:r>
+                              <w:t>3 .</w:t>
+                            </w:r>
+                            <w:proofErr w:type="gramEnd"/>
+                            <w:r>
+                              <w:t xml:space="preserve"> </w:t>
+                            </w:r>
+                            <w:fldSimple w:instr=" SEQ Gambar_3_. \* ARABIC ">
+                              <w:r>
+                                <w:rPr>
+                                  <w:noProof/>
+                                </w:rPr>
+                                <w:t>8</w:t>
+                              </w:r>
+                            </w:fldSimple>
+                            <w:r>
+                              <w:t xml:space="preserve"> Deployment Diagram Aplikasi</w:t>
+                            </w:r>
+                          </w:p>
+                        </w:txbxContent>
+                      </wps:txbx>
+                      <wps:bodyPr rot="0" spcFirstLastPara="0" vertOverflow="overflow" horzOverflow="overflow" vert="horz" wrap="square" lIns="0" tIns="0" rIns="0" bIns="0" numCol="1" spcCol="0" rtlCol="0" fromWordArt="0" anchor="t" anchorCtr="0" forceAA="0" compatLnSpc="1">
+                        <a:prstTxWarp prst="textNoShape">
+                          <a:avLst/>
+                        </a:prstTxWarp>
+                        <a:spAutoFit/>
+                      </wps:bodyPr>
+                    </wps:wsp>
+                  </a:graphicData>
+                </a:graphic>
+                <wp14:sizeRelH relativeFrom="margin">
+                  <wp14:pctWidth>0</wp14:pctWidth>
+                </wp14:sizeRelH>
+              </wp:anchor>
+            </w:drawing>
+          </mc:Choice>
+          <mc:Fallback>
+            <w:pict>
+              <v:shape w14:anchorId="509D13D8" id="Text Box 7" o:spid="_x0000_s1054" type="#_x0000_t202" style="position:absolute;left:0;text-align:left;margin-left:0;margin-top:276.1pt;width:173.85pt;height:.05pt;z-index:251874816;visibility:visible;mso-wrap-style:square;mso-width-percent:0;mso-wrap-distance-left:9pt;mso-wrap-distance-top:0;mso-wrap-distance-right:9pt;mso-wrap-distance-bottom:0;mso-position-horizontal:center;mso-position-horizontal-relative:page;mso-position-vertical:absolute;mso-position-vertical-relative:text;mso-width-percent:0;mso-width-relative:margin;v-text-anchor:top" o:gfxdata="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" stroked="f">
+                <v:textbox style="mso-fit-shape-to-text:t" inset="0,0,0,0">
+                  <w:txbxContent>
+                    <w:p>
+                      <w:pPr>
+                        <w:pStyle w:val="Caption"/>
+                        <w:rPr>
+                          <w:noProof/>
+                        </w:rPr>
+                      </w:pPr>
+                      <w:r>
+                        <w:t xml:space="preserve">Gambar </w:t>
+                      </w:r>
+                      <w:proofErr w:type="gramStart"/>
+                      <w:r>
+                        <w:t>3 .</w:t>
+                      </w:r>
+                      <w:proofErr w:type="gramEnd"/>
+                      <w:r>
+                        <w:t xml:space="preserve"> </w:t>
+                      </w:r>
+                      <w:fldSimple w:instr=" SEQ Gambar_3_. \* ARABIC ">
+                        <w:r>
+                          <w:rPr>
+                            <w:noProof/>
+                          </w:rPr>
+                          <w:t>8</w:t>
+                        </w:r>
+                      </w:fldSimple>
+                      <w:r>
+                        <w:t xml:space="preserve"> Deployment Diagram Aplikasi</w:t>
+                      </w:r>
+                    </w:p>
+                  </w:txbxContent>
+                </v:textbox>
+                <w10:wrap type="topAndBottom" anchorx="page"/>
+              </v:shape>
+            </w:pict>
+          </mc:Fallback>
+        </mc:AlternateContent>
+      </w:r>
+      <w:r>
+        <w:rPr>
+          <w:noProof/>
+        </w:rPr>
+        <w:drawing>
+          <wp:anchor distT="0" distB="0" distL="114300" distR="114300" simplePos="0" relativeHeight="251871744" behindDoc="0" locked="0" layoutInCell="1" allowOverlap="1" wp14:anchorId="5975AD71" wp14:editId="240816D5">
+            <wp:simplePos x="0" y="0"/>
+            <wp:positionH relativeFrom="page">
+              <wp:posOffset>2334260</wp:posOffset>
+            </wp:positionH>
+            <wp:positionV relativeFrom="paragraph">
+              <wp:posOffset>548640</wp:posOffset>
+            </wp:positionV>
+            <wp:extent cx="3442970" cy="3062605"/>
+            <wp:effectExtent l="0" t="0" r="5080" b="4445"/>
+            <wp:wrapTopAndBottom/>
+            <wp:docPr id="6" name="Picture 6"/>
+            <wp:cNvGraphicFramePr>
+              <a:graphicFrameLocks xmlns:a="http://schemas.openxmlformats.org/drawingml/2006/main" noChangeAspect="1"/>
+            </wp:cNvGraphicFramePr>
+            <a:graphic xmlns:a="http://schemas.openxmlformats.org/drawingml/2006/main">
+              <a:graphicData uri="http://schemas.openxmlformats.org/drawingml/2006/picture">
+                <pic:pic xmlns:pic="http://schemas.openxmlformats.org/drawingml/2006/picture">
+                  <pic:nvPicPr>
+                    <pic:cNvPr id="6" name="DeploymentDiagram1.jpg"/>
+                    <pic:cNvPicPr/>
+                  </pic:nvPicPr>
+                  <pic:blipFill>
+                    <a:blip r:embed="rId59">
+                      <a:extLst>
+                        <a:ext uri="{28A0092B-C50C-407E-A947-70E740481C1C}">
+                          <a14:useLocalDpi xmlns:a14="http://schemas.microsoft.com/office/drawing/2010/main" val="0"/>
+                        </a:ext>
+                      </a:extLst>
+                    </a:blip>
+                    <a:stretch>
+                      <a:fillRect/>
+                    </a:stretch>
+                  </pic:blipFill>
+                  <pic:spPr>
+                    <a:xfrm>
+                      <a:off x="0" y="0"/>
+                      <a:ext cx="3442970" cy="3062605"/>
+                    </a:xfrm>
+                    <a:prstGeom prst="rect">
+                      <a:avLst/>
+                    </a:prstGeom>
+                  </pic:spPr>
+                </pic:pic>
+              </a:graphicData>
+            </a:graphic>
+            <wp14:sizeRelH relativeFrom="margin">
+              <wp14:pctWidth>0</wp14:pctWidth>
+            </wp14:sizeRelH>
+            <wp14:sizeRelV relativeFrom="margin">
+              <wp14:pctHeight>0</wp14:pctHeight>
+            </wp14:sizeRelV>
+          </wp:anchor>
+        </w:drawing>
+      </w:r>
+      <w:r>
+        <w:t xml:space="preserve">Berikut merupakan Deployment Diagram dari aplikasi yang menggambarkan hubungan antara perangkat keras dan perangkat </w:t>
+      </w:r>
+      <w:proofErr w:type="gramStart"/>
+      <w:r>
+        <w:t>lunak :</w:t>
+      </w:r>
+      <w:proofErr w:type="gramEnd"/>
+    </w:p>
+    <w:p>
+      <w:r>
+        <w:br w:type="page"/>
+      </w:r>
+    </w:p>
+    <w:p>
+      <w:pPr>
+        <w:spacing w:after="0" w:line="240" w:lineRule="auto"/>
+        <w:jc w:val="left"/>
+      </w:pPr>
+    </w:p>
+    <w:p>
+      <w:pPr>
+        <w:spacing w:after="0" w:line="240" w:lineRule="auto"/>
+        <w:jc w:val="left"/>
+      </w:pPr>
+      <w:r>
+        <w:br w:type="page"/>
+      </w:r>
+      <w:bookmarkStart w:id="179" w:name="_GoBack"/>
+      <w:bookmarkEnd w:id="179"/>
+    </w:p>
+    <w:p>
+      <w:pPr>
+        <w:spacing w:after="0" w:line="240" w:lineRule="auto"/>
+        <w:jc w:val="left"/>
       </w:pPr>
     </w:p>
     <w:p>
@@ -43682,7 +44703,7 @@
           <w:szCs w:val="36"/>
         </w:rPr>
       </w:pPr>
-      <w:bookmarkStart w:id="179" w:name="_Toc528192472"/>
+      <w:bookmarkStart w:id="180" w:name="_Toc528192472"/>
       <w:r>
         <w:rPr>
           <w:rFonts w:cs="Calibri"/>
@@ -43692,7 +44713,7 @@
         </w:rPr>
         <w:t>DAFTAR PUSTAKA</w:t>
       </w:r>
-      <w:bookmarkEnd w:id="179"/>
+      <w:bookmarkEnd w:id="180"/>
       <w:r>
         <w:rPr>
           <w:noProof/>
@@ -44836,7 +45857,7 @@
           <w:szCs w:val="36"/>
         </w:rPr>
       </w:pPr>
-      <w:bookmarkStart w:id="180" w:name="_Toc528192473"/>
+      <w:bookmarkStart w:id="181" w:name="_Toc528192473"/>
       <w:r>
         <w:rPr>
           <w:rFonts w:cs="Calibri"/>
@@ -44847,14 +45868,14 @@
         <w:lastRenderedPageBreak/>
         <w:t>LAMPIRAN</w:t>
       </w:r>
-      <w:bookmarkEnd w:id="180"/>
+      <w:bookmarkEnd w:id="181"/>
     </w:p>
     <w:p>
       <w:pPr>
         <w:pStyle w:val="Caption"/>
         <w:jc w:val="left"/>
       </w:pPr>
-      <w:bookmarkStart w:id="181" w:name="_Toc528096332"/>
+      <w:bookmarkStart w:id="182" w:name="_Toc528096332"/>
       <w:r>
         <w:rPr>
           <w:sz w:val="24"/>
@@ -44922,7 +45943,7 @@
         </w:rPr>
         <w:t>Pengurus Majelis Quran Mesjid Syamsul Ulum Universitas Telkom</w:t>
       </w:r>
-      <w:bookmarkEnd w:id="181"/>
+      <w:bookmarkEnd w:id="182"/>
       <w:r>
         <w:rPr>
           <w:sz w:val="24"/>
@@ -44986,7 +46007,7 @@
       </w:r>
     </w:p>
     <w:sectPr>
-      <w:footerReference w:type="default" r:id="rId57"/>
+      <w:footerReference w:type="default" r:id="rId60"/>
       <w:pgSz w:w="11907" w:h="16839" w:code="9"/>
       <w:pgMar w:top="2446" w:right="1440" w:bottom="1440" w:left="2966" w:header="720" w:footer="720" w:gutter="0"/>
       <w:cols w:space="720"/>
@@ -52039,7 +53060,7 @@
 </file>
 
 <file path=customXml/itemProps1.xml><?xml version="1.0" encoding="utf-8"?>
-<ds:datastoreItem xmlns:ds="http://schemas.openxmlformats.org/officeDocument/2006/customXml" ds:itemID="{5AD59671-6800-44F5-AED4-F5D8F0AC5495}">
+<ds:datastoreItem xmlns:ds="http://schemas.openxmlformats.org/officeDocument/2006/customXml" ds:itemID="{964AD969-67CD-433A-A14F-3D6797A391F5}">
   <ds:schemaRefs>
     <ds:schemaRef ds:uri="http://schemas.openxmlformats.org/officeDocument/2006/bibliography"/>
   </ds:schemaRefs>

</xml_diff>

<commit_message>
bimbingan terakhir sebelum DE
</commit_message>
<xml_diff>
--- a/newest format for Desk Evaluation.docx
+++ b/newest format for Desk Evaluation.docx
@@ -24576,7 +24576,6 @@
       <w:pPr>
         <w:pStyle w:val="Caption"/>
         <w:keepNext/>
-        <w:jc w:val="center"/>
       </w:pPr>
       <w:bookmarkStart w:id="92" w:name="_Toc528192520"/>
       <w:r>
@@ -26845,7 +26844,6 @@
       <w:pPr>
         <w:pStyle w:val="Caption"/>
         <w:keepNext/>
-        <w:jc w:val="center"/>
       </w:pPr>
       <w:bookmarkStart w:id="94" w:name="_Toc528192521"/>
       <w:r>
@@ -27931,7 +27929,6 @@
       <w:pPr>
         <w:pStyle w:val="Caption"/>
         <w:keepNext/>
-        <w:jc w:val="center"/>
       </w:pPr>
       <w:bookmarkStart w:id="97" w:name="_Toc528192522"/>
       <w:r>
@@ -29222,7 +29219,6 @@
       <w:pPr>
         <w:pStyle w:val="Caption"/>
         <w:keepNext/>
-        <w:jc w:val="center"/>
       </w:pPr>
       <w:bookmarkStart w:id="100" w:name="_Toc528192523"/>
       <w:r>
@@ -30108,7 +30104,6 @@
       <w:pPr>
         <w:pStyle w:val="Caption"/>
         <w:keepNext/>
-        <w:jc w:val="center"/>
       </w:pPr>
       <w:bookmarkStart w:id="102" w:name="_Toc528192524"/>
       <w:r>
@@ -31211,7 +31206,7 @@
                 </mc:Choice>
                 <mc:Fallback>
                   <w:pict>
-                    <v:rect w14:anchorId="30F6F203" id="Rectangle 4" o:spid="_x0000_s1026" style="position:absolute;margin-left:17.1pt;margin-top:10.25pt;width:82.15pt;height:19.9pt;z-index:251870720;visibility:visible;mso-wrap-style:square;mso-wrap-distance-left:9pt;mso-wrap-distance-top:0;mso-wrap-distance-right:9pt;mso-wrap-distance-bottom:0;mso-position-horizontal:absolute;mso-position-horizontal-relative:text;mso-position-vertical:absolute;mso-position-vertical-relative:text;v-text-anchor:middle" o:gfxdata="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" fillcolor="white [3201]" strokecolor="black [3200]" strokeweight="1pt"/>
+                    <v:rect w14:anchorId="4A53D638" id="Rectangle 4" o:spid="_x0000_s1026" style="position:absolute;margin-left:17.1pt;margin-top:10.25pt;width:82.15pt;height:19.9pt;z-index:251870720;visibility:visible;mso-wrap-style:square;mso-wrap-distance-left:9pt;mso-wrap-distance-top:0;mso-wrap-distance-right:9pt;mso-wrap-distance-bottom:0;mso-position-horizontal:absolute;mso-position-horizontal-relative:text;mso-position-vertical:absolute;mso-position-vertical-relative:text;v-text-anchor:middle" o:gfxdata="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" fillcolor="white [3201]" strokecolor="black [3200]" strokeweight="1pt"/>
                   </w:pict>
                 </mc:Fallback>
               </mc:AlternateContent>
@@ -33057,14 +33052,24 @@
                             <w:r>
                               <w:t xml:space="preserve"> </w:t>
                             </w:r>
-                            <w:fldSimple w:instr=" SEQ Gambar_3_. \* ARABIC ">
-                              <w:r>
-                                <w:rPr>
-                                  <w:noProof/>
-                                </w:rPr>
-                                <w:t>1</w:t>
-                              </w:r>
-                            </w:fldSimple>
+                            <w:r>
+                              <w:fldChar w:fldCharType="begin"/>
+                            </w:r>
+                            <w:r>
+                              <w:instrText xml:space="preserve"> SEQ Gambar_3_. \* ARABIC </w:instrText>
+                            </w:r>
+                            <w:r>
+                              <w:fldChar w:fldCharType="separate"/>
+                            </w:r>
+                            <w:r>
+                              <w:rPr>
+                                <w:noProof/>
+                              </w:rPr>
+                              <w:t>1</w:t>
+                            </w:r>
+                            <w:r>
+                              <w:fldChar w:fldCharType="end"/>
+                            </w:r>
                             <w:r>
                               <w:t xml:space="preserve"> Proses Bisnis Utama MQMSU</w:t>
                             </w:r>
@@ -33108,14 +33113,24 @@
                       <w:r>
                         <w:t xml:space="preserve"> </w:t>
                       </w:r>
-                      <w:fldSimple w:instr=" SEQ Gambar_3_. \* ARABIC ">
-                        <w:r>
-                          <w:rPr>
-                            <w:noProof/>
-                          </w:rPr>
-                          <w:t>1</w:t>
-                        </w:r>
-                      </w:fldSimple>
+                      <w:r>
+                        <w:fldChar w:fldCharType="begin"/>
+                      </w:r>
+                      <w:r>
+                        <w:instrText xml:space="preserve"> SEQ Gambar_3_. \* ARABIC </w:instrText>
+                      </w:r>
+                      <w:r>
+                        <w:fldChar w:fldCharType="separate"/>
+                      </w:r>
+                      <w:r>
+                        <w:rPr>
+                          <w:noProof/>
+                        </w:rPr>
+                        <w:t>1</w:t>
+                      </w:r>
+                      <w:r>
+                        <w:fldChar w:fldCharType="end"/>
+                      </w:r>
                       <w:r>
                         <w:t xml:space="preserve"> Proses Bisnis Utama MQMSU</w:t>
                       </w:r>
@@ -33473,14 +33488,24 @@
                             <w:r>
                               <w:t xml:space="preserve"> </w:t>
                             </w:r>
-                            <w:fldSimple w:instr=" SEQ Gambar_3_. \* ARABIC ">
-                              <w:r>
-                                <w:rPr>
-                                  <w:noProof/>
-                                </w:rPr>
-                                <w:t>2</w:t>
-                              </w:r>
-                            </w:fldSimple>
+                            <w:r>
+                              <w:fldChar w:fldCharType="begin"/>
+                            </w:r>
+                            <w:r>
+                              <w:instrText xml:space="preserve"> SEQ Gambar_3_. \* ARABIC </w:instrText>
+                            </w:r>
+                            <w:r>
+                              <w:fldChar w:fldCharType="separate"/>
+                            </w:r>
+                            <w:r>
+                              <w:rPr>
+                                <w:noProof/>
+                              </w:rPr>
+                              <w:t>2</w:t>
+                            </w:r>
+                            <w:r>
+                              <w:fldChar w:fldCharType="end"/>
+                            </w:r>
                             <w:r>
                               <w:t xml:space="preserve"> Proses Bisnis Registrasi Mahasiswa</w:t>
                             </w:r>
@@ -33524,14 +33549,24 @@
                       <w:r>
                         <w:t xml:space="preserve"> </w:t>
                       </w:r>
-                      <w:fldSimple w:instr=" SEQ Gambar_3_. \* ARABIC ">
-                        <w:r>
-                          <w:rPr>
-                            <w:noProof/>
-                          </w:rPr>
-                          <w:t>2</w:t>
-                        </w:r>
-                      </w:fldSimple>
+                      <w:r>
+                        <w:fldChar w:fldCharType="begin"/>
+                      </w:r>
+                      <w:r>
+                        <w:instrText xml:space="preserve"> SEQ Gambar_3_. \* ARABIC </w:instrText>
+                      </w:r>
+                      <w:r>
+                        <w:fldChar w:fldCharType="separate"/>
+                      </w:r>
+                      <w:r>
+                        <w:rPr>
+                          <w:noProof/>
+                        </w:rPr>
+                        <w:t>2</w:t>
+                      </w:r>
+                      <w:r>
+                        <w:fldChar w:fldCharType="end"/>
+                      </w:r>
                       <w:r>
                         <w:t xml:space="preserve"> Proses Bisnis Registrasi Mahasiswa</w:t>
                       </w:r>
@@ -33817,14 +33852,24 @@
                             <w:r>
                               <w:t xml:space="preserve"> </w:t>
                             </w:r>
-                            <w:fldSimple w:instr=" SEQ Gambar_3_. \* ARABIC ">
-                              <w:r>
-                                <w:rPr>
-                                  <w:noProof/>
-                                </w:rPr>
-                                <w:t>3</w:t>
-                              </w:r>
-                            </w:fldSimple>
+                            <w:r>
+                              <w:fldChar w:fldCharType="begin"/>
+                            </w:r>
+                            <w:r>
+                              <w:instrText xml:space="preserve"> SEQ Gambar_3_. \* ARABIC </w:instrText>
+                            </w:r>
+                            <w:r>
+                              <w:fldChar w:fldCharType="separate"/>
+                            </w:r>
+                            <w:r>
+                              <w:rPr>
+                                <w:noProof/>
+                              </w:rPr>
+                              <w:t>3</w:t>
+                            </w:r>
+                            <w:r>
+                              <w:fldChar w:fldCharType="end"/>
+                            </w:r>
                             <w:r>
                               <w:t xml:space="preserve"> </w:t>
                             </w:r>
@@ -33874,14 +33919,24 @@
                       <w:r>
                         <w:t xml:space="preserve"> </w:t>
                       </w:r>
-                      <w:fldSimple w:instr=" SEQ Gambar_3_. \* ARABIC ">
-                        <w:r>
-                          <w:rPr>
-                            <w:noProof/>
-                          </w:rPr>
-                          <w:t>3</w:t>
-                        </w:r>
-                      </w:fldSimple>
+                      <w:r>
+                        <w:fldChar w:fldCharType="begin"/>
+                      </w:r>
+                      <w:r>
+                        <w:instrText xml:space="preserve"> SEQ Gambar_3_. \* ARABIC </w:instrText>
+                      </w:r>
+                      <w:r>
+                        <w:fldChar w:fldCharType="separate"/>
+                      </w:r>
+                      <w:r>
+                        <w:rPr>
+                          <w:noProof/>
+                        </w:rPr>
+                        <w:t>3</w:t>
+                      </w:r>
+                      <w:r>
+                        <w:fldChar w:fldCharType="end"/>
+                      </w:r>
                       <w:r>
                         <w:t xml:space="preserve"> </w:t>
                       </w:r>
@@ -34085,7 +34140,6 @@
     <w:p>
       <w:pPr>
         <w:pStyle w:val="Caption"/>
-        <w:jc w:val="center"/>
       </w:pPr>
       <w:bookmarkStart w:id="160" w:name="_Toc528218168"/>
       <w:r>
@@ -34099,14 +34153,24 @@
       <w:r>
         <w:t xml:space="preserve"> </w:t>
       </w:r>
-      <w:fldSimple w:instr=" SEQ Tabel_3_. \* ARABIC ">
-        <w:r>
-          <w:rPr>
-            <w:noProof/>
-          </w:rPr>
-          <w:t>1</w:t>
-        </w:r>
-      </w:fldSimple>
+      <w:r>
+        <w:fldChar w:fldCharType="begin"/>
+      </w:r>
+      <w:r>
+        <w:instrText xml:space="preserve"> SEQ Tabel_3_. \* ARABIC </w:instrText>
+      </w:r>
+      <w:r>
+        <w:fldChar w:fldCharType="separate"/>
+      </w:r>
+      <w:r>
+        <w:rPr>
+          <w:noProof/>
+        </w:rPr>
+        <w:t>1</w:t>
+      </w:r>
+      <w:r>
+        <w:fldChar w:fldCharType="end"/>
+      </w:r>
       <w:r>
         <w:t xml:space="preserve"> Pembanding Aplikasi Sejenis</w:t>
       </w:r>
@@ -35429,7 +35493,6 @@
     <w:p>
       <w:pPr>
         <w:pStyle w:val="Caption"/>
-        <w:jc w:val="center"/>
       </w:pPr>
       <w:bookmarkStart w:id="162" w:name="_Toc528218169"/>
       <w:r>
@@ -35443,14 +35506,24 @@
       <w:r>
         <w:t xml:space="preserve"> </w:t>
       </w:r>
-      <w:fldSimple w:instr=" SEQ Tabel_3_. \* ARABIC ">
-        <w:r>
-          <w:rPr>
-            <w:noProof/>
-          </w:rPr>
-          <w:t>2</w:t>
-        </w:r>
-      </w:fldSimple>
+      <w:r>
+        <w:fldChar w:fldCharType="begin"/>
+      </w:r>
+      <w:r>
+        <w:instrText xml:space="preserve"> SEQ Tabel_3_. \* ARABIC </w:instrText>
+      </w:r>
+      <w:r>
+        <w:fldChar w:fldCharType="separate"/>
+      </w:r>
+      <w:r>
+        <w:rPr>
+          <w:noProof/>
+        </w:rPr>
+        <w:t>2</w:t>
+      </w:r>
+      <w:r>
+        <w:fldChar w:fldCharType="end"/>
+      </w:r>
       <w:r>
         <w:t xml:space="preserve"> Kelemahan Sistem Berjalan dan Usulan Perbaikan</w:t>
       </w:r>
@@ -36176,14 +36249,24 @@
                             <w:r>
                               <w:t xml:space="preserve"> </w:t>
                             </w:r>
-                            <w:fldSimple w:instr=" SEQ Gambar_3_. \* ARABIC ">
-                              <w:r>
-                                <w:rPr>
-                                  <w:noProof/>
-                                </w:rPr>
-                                <w:t>4</w:t>
-                              </w:r>
-                            </w:fldSimple>
+                            <w:r>
+                              <w:fldChar w:fldCharType="begin"/>
+                            </w:r>
+                            <w:r>
+                              <w:instrText xml:space="preserve"> SEQ Gambar_3_. \* ARABIC </w:instrText>
+                            </w:r>
+                            <w:r>
+                              <w:fldChar w:fldCharType="separate"/>
+                            </w:r>
+                            <w:r>
+                              <w:rPr>
+                                <w:noProof/>
+                              </w:rPr>
+                              <w:t>4</w:t>
+                            </w:r>
+                            <w:r>
+                              <w:fldChar w:fldCharType="end"/>
+                            </w:r>
                             <w:r>
                               <w:t xml:space="preserve"> Usulan Proses Bisnis Utama MQMSU</w:t>
                             </w:r>
@@ -36224,14 +36307,24 @@
                       <w:r>
                         <w:t xml:space="preserve"> </w:t>
                       </w:r>
-                      <w:fldSimple w:instr=" SEQ Gambar_3_. \* ARABIC ">
-                        <w:r>
-                          <w:rPr>
-                            <w:noProof/>
-                          </w:rPr>
-                          <w:t>4</w:t>
-                        </w:r>
-                      </w:fldSimple>
+                      <w:r>
+                        <w:fldChar w:fldCharType="begin"/>
+                      </w:r>
+                      <w:r>
+                        <w:instrText xml:space="preserve"> SEQ Gambar_3_. \* ARABIC </w:instrText>
+                      </w:r>
+                      <w:r>
+                        <w:fldChar w:fldCharType="separate"/>
+                      </w:r>
+                      <w:r>
+                        <w:rPr>
+                          <w:noProof/>
+                        </w:rPr>
+                        <w:t>4</w:t>
+                      </w:r>
+                      <w:r>
+                        <w:fldChar w:fldCharType="end"/>
+                      </w:r>
                       <w:r>
                         <w:t xml:space="preserve"> Usulan Proses Bisnis Utama MQMSU</w:t>
                       </w:r>
@@ -36645,14 +36738,24 @@
                             <w:r>
                               <w:t xml:space="preserve"> </w:t>
                             </w:r>
-                            <w:fldSimple w:instr=" SEQ Gambar_3_. \* ARABIC ">
-                              <w:r>
-                                <w:rPr>
-                                  <w:noProof/>
-                                </w:rPr>
-                                <w:t>5</w:t>
-                              </w:r>
-                            </w:fldSimple>
+                            <w:r>
+                              <w:fldChar w:fldCharType="begin"/>
+                            </w:r>
+                            <w:r>
+                              <w:instrText xml:space="preserve"> SEQ Gambar_3_. \* ARABIC </w:instrText>
+                            </w:r>
+                            <w:r>
+                              <w:fldChar w:fldCharType="separate"/>
+                            </w:r>
+                            <w:r>
+                              <w:rPr>
+                                <w:noProof/>
+                              </w:rPr>
+                              <w:t>5</w:t>
+                            </w:r>
+                            <w:r>
+                              <w:fldChar w:fldCharType="end"/>
+                            </w:r>
                             <w:r>
                               <w:t xml:space="preserve"> Usulan Proses Bisnis Registrasi Calon Pengajar</w:t>
                             </w:r>
@@ -36699,14 +36802,24 @@
                       <w:r>
                         <w:t xml:space="preserve"> </w:t>
                       </w:r>
-                      <w:fldSimple w:instr=" SEQ Gambar_3_. \* ARABIC ">
-                        <w:r>
-                          <w:rPr>
-                            <w:noProof/>
-                          </w:rPr>
-                          <w:t>5</w:t>
-                        </w:r>
-                      </w:fldSimple>
+                      <w:r>
+                        <w:fldChar w:fldCharType="begin"/>
+                      </w:r>
+                      <w:r>
+                        <w:instrText xml:space="preserve"> SEQ Gambar_3_. \* ARABIC </w:instrText>
+                      </w:r>
+                      <w:r>
+                        <w:fldChar w:fldCharType="separate"/>
+                      </w:r>
+                      <w:r>
+                        <w:rPr>
+                          <w:noProof/>
+                        </w:rPr>
+                        <w:t>5</w:t>
+                      </w:r>
+                      <w:r>
+                        <w:fldChar w:fldCharType="end"/>
+                      </w:r>
                       <w:r>
                         <w:t xml:space="preserve"> Usulan Proses Bisnis Registrasi Calon Pengajar</w:t>
                       </w:r>
@@ -36964,7 +37077,6 @@
       <w:pPr>
         <w:pStyle w:val="Caption"/>
         <w:keepNext/>
-        <w:jc w:val="center"/>
       </w:pPr>
       <w:bookmarkStart w:id="173" w:name="_Toc528218170"/>
       <w:r>
@@ -36978,14 +37090,24 @@
       <w:r>
         <w:t xml:space="preserve"> </w:t>
       </w:r>
-      <w:fldSimple w:instr=" SEQ Tabel_3_. \* ARABIC ">
-        <w:r>
-          <w:rPr>
-            <w:noProof/>
-          </w:rPr>
-          <w:t>3</w:t>
-        </w:r>
-      </w:fldSimple>
+      <w:r>
+        <w:fldChar w:fldCharType="begin"/>
+      </w:r>
+      <w:r>
+        <w:instrText xml:space="preserve"> SEQ Tabel_3_. \* ARABIC </w:instrText>
+      </w:r>
+      <w:r>
+        <w:fldChar w:fldCharType="separate"/>
+      </w:r>
+      <w:r>
+        <w:rPr>
+          <w:noProof/>
+        </w:rPr>
+        <w:t>3</w:t>
+      </w:r>
+      <w:r>
+        <w:fldChar w:fldCharType="end"/>
+      </w:r>
       <w:r>
         <w:t xml:space="preserve"> Fungsionalitas Aplikasi</w:t>
       </w:r>
@@ -40392,6 +40514,12 @@
                 <w:rFonts w:asciiTheme="minorHAnsi" w:hAnsiTheme="minorHAnsi" w:cstheme="minorHAnsi"/>
               </w:rPr>
             </w:pPr>
+            <w:r>
+              <w:rPr>
+                <w:rFonts w:asciiTheme="minorHAnsi" w:hAnsiTheme="minorHAnsi" w:cstheme="minorHAnsi"/>
+              </w:rPr>
+              <w:t>√</w:t>
+            </w:r>
           </w:p>
         </w:tc>
         <w:tc>
@@ -41573,7 +41701,6 @@
       <w:pPr>
         <w:pStyle w:val="Caption"/>
         <w:keepNext/>
-        <w:jc w:val="center"/>
       </w:pPr>
       <w:bookmarkStart w:id="175" w:name="_Toc528218171"/>
       <w:r>
@@ -41587,14 +41714,24 @@
       <w:r>
         <w:t xml:space="preserve"> </w:t>
       </w:r>
-      <w:fldSimple w:instr=" SEQ Tabel_3_. \* ARABIC ">
-        <w:r>
-          <w:rPr>
-            <w:noProof/>
-          </w:rPr>
-          <w:t>4</w:t>
-        </w:r>
-      </w:fldSimple>
+      <w:r>
+        <w:fldChar w:fldCharType="begin"/>
+      </w:r>
+      <w:r>
+        <w:instrText xml:space="preserve"> SEQ Tabel_3_. \* ARABIC </w:instrText>
+      </w:r>
+      <w:r>
+        <w:fldChar w:fldCharType="separate"/>
+      </w:r>
+      <w:r>
+        <w:rPr>
+          <w:noProof/>
+        </w:rPr>
+        <w:t>4</w:t>
+      </w:r>
+      <w:r>
+        <w:fldChar w:fldCharType="end"/>
+      </w:r>
       <w:r>
         <w:t xml:space="preserve"> Analisis Pengguna</w:t>
       </w:r>
@@ -41899,7 +42036,6 @@
       <w:pPr>
         <w:pStyle w:val="Caption"/>
         <w:keepNext/>
-        <w:jc w:val="center"/>
       </w:pPr>
       <w:bookmarkStart w:id="176" w:name="_Toc528218172"/>
       <w:r>
@@ -41914,14 +42050,24 @@
       <w:r>
         <w:t xml:space="preserve"> </w:t>
       </w:r>
-      <w:fldSimple w:instr=" SEQ Tabel_3_. \* ARABIC ">
-        <w:r>
-          <w:rPr>
-            <w:noProof/>
-          </w:rPr>
-          <w:t>5</w:t>
-        </w:r>
-      </w:fldSimple>
+      <w:r>
+        <w:fldChar w:fldCharType="begin"/>
+      </w:r>
+      <w:r>
+        <w:instrText xml:space="preserve"> SEQ Tabel_3_. \* ARABIC </w:instrText>
+      </w:r>
+      <w:r>
+        <w:fldChar w:fldCharType="separate"/>
+      </w:r>
+      <w:r>
+        <w:rPr>
+          <w:noProof/>
+        </w:rPr>
+        <w:t>5</w:t>
+      </w:r>
+      <w:r>
+        <w:fldChar w:fldCharType="end"/>
+      </w:r>
       <w:r>
         <w:t xml:space="preserve"> Kebutuhan Perangkat Keras</w:t>
       </w:r>
@@ -42629,7 +42775,6 @@
       <w:pPr>
         <w:pStyle w:val="Caption"/>
         <w:keepNext/>
-        <w:jc w:val="center"/>
       </w:pPr>
       <w:bookmarkStart w:id="177" w:name="_Toc528218173"/>
       <w:r>
@@ -42643,14 +42788,24 @@
       <w:r>
         <w:t xml:space="preserve"> </w:t>
       </w:r>
-      <w:fldSimple w:instr=" SEQ Tabel_3_. \* ARABIC ">
-        <w:r>
-          <w:rPr>
-            <w:noProof/>
-          </w:rPr>
-          <w:t>6</w:t>
-        </w:r>
-      </w:fldSimple>
+      <w:r>
+        <w:fldChar w:fldCharType="begin"/>
+      </w:r>
+      <w:r>
+        <w:instrText xml:space="preserve"> SEQ Tabel_3_. \* ARABIC </w:instrText>
+      </w:r>
+      <w:r>
+        <w:fldChar w:fldCharType="separate"/>
+      </w:r>
+      <w:r>
+        <w:rPr>
+          <w:noProof/>
+        </w:rPr>
+        <w:t>6</w:t>
+      </w:r>
+      <w:r>
+        <w:fldChar w:fldCharType="end"/>
+      </w:r>
       <w:r>
         <w:t xml:space="preserve"> Kebutuhan Perangkat Lunak</w:t>
       </w:r>
@@ -43411,7 +43566,6 @@
       <w:pPr>
         <w:pStyle w:val="Caption"/>
         <w:keepNext/>
-        <w:jc w:val="center"/>
       </w:pPr>
       <w:bookmarkStart w:id="178" w:name="_Toc528218174"/>
       <w:r>
@@ -43425,14 +43579,24 @@
       <w:r>
         <w:t xml:space="preserve"> </w:t>
       </w:r>
-      <w:fldSimple w:instr=" SEQ Tabel_3_. \* ARABIC ">
-        <w:r>
-          <w:rPr>
-            <w:noProof/>
-          </w:rPr>
-          <w:t>7</w:t>
-        </w:r>
-      </w:fldSimple>
+      <w:r>
+        <w:fldChar w:fldCharType="begin"/>
+      </w:r>
+      <w:r>
+        <w:instrText xml:space="preserve"> SEQ Tabel_3_. \* ARABIC </w:instrText>
+      </w:r>
+      <w:r>
+        <w:fldChar w:fldCharType="separate"/>
+      </w:r>
+      <w:r>
+        <w:rPr>
+          <w:noProof/>
+        </w:rPr>
+        <w:t>7</w:t>
+      </w:r>
+      <w:r>
+        <w:fldChar w:fldCharType="end"/>
+      </w:r>
       <w:r>
         <w:t xml:space="preserve"> Kebutuhan Perangkat Keras Implementasi Sistem</w:t>
       </w:r>
@@ -44422,7 +44586,6 @@
     <w:p>
       <w:pPr>
         <w:pStyle w:val="Caption"/>
-        <w:jc w:val="center"/>
       </w:pPr>
       <w:r>
         <w:t xml:space="preserve">Gambar </w:t>
@@ -44435,14 +44598,24 @@
       <w:r>
         <w:t xml:space="preserve"> </w:t>
       </w:r>
-      <w:fldSimple w:instr=" SEQ Gambar_3_. \* ARABIC ">
-        <w:r>
-          <w:rPr>
-            <w:noProof/>
-          </w:rPr>
-          <w:t>7</w:t>
-        </w:r>
-      </w:fldSimple>
+      <w:r>
+        <w:fldChar w:fldCharType="begin"/>
+      </w:r>
+      <w:r>
+        <w:instrText xml:space="preserve"> SEQ Gambar_3_. \* ARABIC </w:instrText>
+      </w:r>
+      <w:r>
+        <w:fldChar w:fldCharType="separate"/>
+      </w:r>
+      <w:r>
+        <w:rPr>
+          <w:noProof/>
+        </w:rPr>
+        <w:t>7</w:t>
+      </w:r>
+      <w:r>
+        <w:fldChar w:fldCharType="end"/>
+      </w:r>
       <w:r>
         <w:t xml:space="preserve"> Package Diagram Aplikasi</w:t>
       </w:r>
@@ -44515,14 +44688,24 @@
                             <w:r>
                               <w:t xml:space="preserve"> </w:t>
                             </w:r>
-                            <w:fldSimple w:instr=" SEQ Gambar_3_. \* ARABIC ">
-                              <w:r>
-                                <w:rPr>
-                                  <w:noProof/>
-                                </w:rPr>
-                                <w:t>8</w:t>
-                              </w:r>
-                            </w:fldSimple>
+                            <w:r>
+                              <w:fldChar w:fldCharType="begin"/>
+                            </w:r>
+                            <w:r>
+                              <w:instrText xml:space="preserve"> SEQ Gambar_3_. \* ARABIC </w:instrText>
+                            </w:r>
+                            <w:r>
+                              <w:fldChar w:fldCharType="separate"/>
+                            </w:r>
+                            <w:r>
+                              <w:rPr>
+                                <w:noProof/>
+                              </w:rPr>
+                              <w:t>8</w:t>
+                            </w:r>
+                            <w:r>
+                              <w:fldChar w:fldCharType="end"/>
+                            </w:r>
                             <w:r>
                               <w:t xml:space="preserve"> Deployment Diagram Aplikasi</w:t>
                             </w:r>
@@ -44567,14 +44750,24 @@
                       <w:r>
                         <w:t xml:space="preserve"> </w:t>
                       </w:r>
-                      <w:fldSimple w:instr=" SEQ Gambar_3_. \* ARABIC ">
-                        <w:r>
-                          <w:rPr>
-                            <w:noProof/>
-                          </w:rPr>
-                          <w:t>8</w:t>
-                        </w:r>
-                      </w:fldSimple>
+                      <w:r>
+                        <w:fldChar w:fldCharType="begin"/>
+                      </w:r>
+                      <w:r>
+                        <w:instrText xml:space="preserve"> SEQ Gambar_3_. \* ARABIC </w:instrText>
+                      </w:r>
+                      <w:r>
+                        <w:fldChar w:fldCharType="separate"/>
+                      </w:r>
+                      <w:r>
+                        <w:rPr>
+                          <w:noProof/>
+                        </w:rPr>
+                        <w:t>8</w:t>
+                      </w:r>
+                      <w:r>
+                        <w:fldChar w:fldCharType="end"/>
+                      </w:r>
                       <w:r>
                         <w:t xml:space="preserve"> Deployment Diagram Aplikasi</w:t>
                       </w:r>
@@ -44663,14 +44856,255 @@
     </w:p>
     <w:p>
       <w:pPr>
-        <w:spacing w:after="0" w:line="240" w:lineRule="auto"/>
-        <w:jc w:val="left"/>
-      </w:pPr>
+        <w:pStyle w:val="Heading3"/>
+      </w:pPr>
+      <w:r>
+        <w:lastRenderedPageBreak/>
+        <w:t>Perancangan Basis Data</w:t>
+      </w:r>
     </w:p>
     <w:p>
-      <w:pPr>
-        <w:spacing w:after="0" w:line="240" w:lineRule="auto"/>
-        <w:jc w:val="left"/>
+      <w:r>
+        <w:t xml:space="preserve">Berikut merupakan gambaran perancangan basis data dari </w:t>
+      </w:r>
+      <w:proofErr w:type="gramStart"/>
+      <w:r>
+        <w:t>aplikasi :</w:t>
+      </w:r>
+      <w:proofErr w:type="gramEnd"/>
+    </w:p>
+    <w:p>
+      <w:pPr>
+        <w:pStyle w:val="Heading4"/>
+      </w:pPr>
+      <w:r>
+        <w:t>Entity Relationship Diagram</w:t>
+      </w:r>
+    </w:p>
+    <w:p>
+      <w:r>
+        <w:t xml:space="preserve">Berikut gambaran struktur hubungan antar tabel menggunakan </w:t>
+      </w:r>
+      <w:r>
+        <w:rPr>
+          <w:i/>
+        </w:rPr>
+        <w:t xml:space="preserve">tools </w:t>
+      </w:r>
+      <w:proofErr w:type="gramStart"/>
+      <w:r>
+        <w:t>ERD :</w:t>
+      </w:r>
+      <w:proofErr w:type="gramEnd"/>
+    </w:p>
+    <w:p>
+      <w:pPr>
+        <w:keepNext/>
+      </w:pPr>
+      <w:r>
+        <w:rPr>
+          <w:noProof/>
+        </w:rPr>
+        <w:drawing>
+          <wp:inline distT="0" distB="0" distL="0" distR="0" wp14:anchorId="443C8556" wp14:editId="453E97AF">
+            <wp:extent cx="4763135" cy="3277970"/>
+            <wp:effectExtent l="0" t="0" r="0" b="0"/>
+            <wp:docPr id="8" name="Picture 8"/>
+            <wp:cNvGraphicFramePr>
+              <a:graphicFrameLocks xmlns:a="http://schemas.openxmlformats.org/drawingml/2006/main" noChangeAspect="1"/>
+            </wp:cNvGraphicFramePr>
+            <a:graphic xmlns:a="http://schemas.openxmlformats.org/drawingml/2006/main">
+              <a:graphicData uri="http://schemas.openxmlformats.org/drawingml/2006/picture">
+                <pic:pic xmlns:pic="http://schemas.openxmlformats.org/drawingml/2006/picture">
+                  <pic:nvPicPr>
+                    <pic:cNvPr id="8" name="ERD.jpg"/>
+                    <pic:cNvPicPr/>
+                  </pic:nvPicPr>
+                  <pic:blipFill>
+                    <a:blip r:embed="rId60">
+                      <a:extLst>
+                        <a:ext uri="{28A0092B-C50C-407E-A947-70E740481C1C}">
+                          <a14:useLocalDpi xmlns:a14="http://schemas.microsoft.com/office/drawing/2010/main" val="0"/>
+                        </a:ext>
+                      </a:extLst>
+                    </a:blip>
+                    <a:stretch>
+                      <a:fillRect/>
+                    </a:stretch>
+                  </pic:blipFill>
+                  <pic:spPr>
+                    <a:xfrm>
+                      <a:off x="0" y="0"/>
+                      <a:ext cx="4763135" cy="3277970"/>
+                    </a:xfrm>
+                    <a:prstGeom prst="rect">
+                      <a:avLst/>
+                    </a:prstGeom>
+                  </pic:spPr>
+                </pic:pic>
+              </a:graphicData>
+            </a:graphic>
+          </wp:inline>
+        </w:drawing>
+      </w:r>
+    </w:p>
+    <w:p>
+      <w:pPr>
+        <w:pStyle w:val="Caption"/>
+      </w:pPr>
+      <w:r>
+        <w:t xml:space="preserve">Gambar </w:t>
+      </w:r>
+      <w:proofErr w:type="gramStart"/>
+      <w:r>
+        <w:t>3 .</w:t>
+      </w:r>
+      <w:proofErr w:type="gramEnd"/>
+      <w:r>
+        <w:t xml:space="preserve"> </w:t>
+      </w:r>
+      <w:r>
+        <w:fldChar w:fldCharType="begin"/>
+      </w:r>
+      <w:r>
+        <w:instrText xml:space="preserve"> SEQ Gambar_3_. \* ARABIC </w:instrText>
+      </w:r>
+      <w:r>
+        <w:fldChar w:fldCharType="separate"/>
+      </w:r>
+      <w:r>
+        <w:rPr>
+          <w:noProof/>
+        </w:rPr>
+        <w:t>9</w:t>
+      </w:r>
+      <w:r>
+        <w:fldChar w:fldCharType="end"/>
+      </w:r>
+      <w:r>
+        <w:t xml:space="preserve"> Struktur Entitiy Relationship Diagram</w:t>
+      </w:r>
+    </w:p>
+    <w:p>
+      <w:pPr>
+        <w:spacing w:line="360" w:lineRule="auto"/>
+      </w:pPr>
+      <w:r>
+        <w:t>Berikut merupakan penj</w:t>
+      </w:r>
+      <w:r>
+        <w:t xml:space="preserve">elasan dari gambar </w:t>
+      </w:r>
+      <w:proofErr w:type="gramStart"/>
+      <w:r>
+        <w:t>diatas :</w:t>
+      </w:r>
+      <w:proofErr w:type="gramEnd"/>
+    </w:p>
+    <w:p>
+      <w:pPr>
+        <w:spacing w:line="360" w:lineRule="auto"/>
+      </w:pPr>
+      <w:r>
+        <w:t>Tabel pengurus MQ tidak dimasukan karena hanya memiliki satu akun untuk mengakses fungsionalitas yang disediakan</w:t>
+      </w:r>
+    </w:p>
+    <w:p>
+      <w:pPr>
+        <w:spacing w:line="360" w:lineRule="auto"/>
+      </w:pPr>
+      <w:r>
+        <w:t xml:space="preserve">Adapun penjelasan hubungan antar tabel adalah sebagai </w:t>
+      </w:r>
+      <w:proofErr w:type="gramStart"/>
+      <w:r>
+        <w:t>berikut :</w:t>
+      </w:r>
+      <w:proofErr w:type="gramEnd"/>
+    </w:p>
+    <w:p>
+      <w:pPr>
+        <w:pStyle w:val="ListParagraph"/>
+        <w:numPr>
+          <w:ilvl w:val="0"/>
+          <w:numId w:val="36"/>
+        </w:numPr>
+        <w:spacing w:line="360" w:lineRule="auto"/>
+      </w:pPr>
+      <w:r>
+        <w:t>Pada tabel santri memiliki hubungan dengan tabel poin dimana satu santri dapat memiliki banyak poin</w:t>
+      </w:r>
+      <w:r>
+        <w:t xml:space="preserve"> dan satu poin hanya dapat dimiliki oleh satu santri</w:t>
+      </w:r>
+      <w:r>
+        <w:t>.</w:t>
+      </w:r>
+    </w:p>
+    <w:p>
+      <w:pPr>
+        <w:pStyle w:val="ListParagraph"/>
+        <w:numPr>
+          <w:ilvl w:val="0"/>
+          <w:numId w:val="36"/>
+        </w:numPr>
+        <w:spacing w:line="360" w:lineRule="auto"/>
+      </w:pPr>
+      <w:r>
+        <w:t>Pada tabel santri memiliki hubungan dengan tabel kelas dimana santri dapat memesan satu kelas dan satu kelas hanya bisa dipesan oleh satu santri</w:t>
+      </w:r>
+      <w:r>
+        <w:t>.</w:t>
+      </w:r>
+    </w:p>
+    <w:p>
+      <w:pPr>
+        <w:pStyle w:val="ListParagraph"/>
+        <w:numPr>
+          <w:ilvl w:val="0"/>
+          <w:numId w:val="36"/>
+        </w:numPr>
+        <w:spacing w:line="360" w:lineRule="auto"/>
+      </w:pPr>
+      <w:r>
+        <w:lastRenderedPageBreak/>
+        <w:t>Pada tabel pengajar memiliki hubungan dengan tabel kelas dimana satu pengajar dapat membuka banyak kelas dan satu kelas hanya dapat dibuka oleh satu pengajar.</w:t>
+      </w:r>
+    </w:p>
+    <w:p>
+      <w:pPr>
+        <w:pStyle w:val="ListParagraph"/>
+        <w:numPr>
+          <w:ilvl w:val="0"/>
+          <w:numId w:val="36"/>
+        </w:numPr>
+        <w:spacing w:line="360" w:lineRule="auto"/>
+      </w:pPr>
+      <w:r>
+        <w:t>Tabel pengajar memiliki hubungan dengan tabel poin dimana satu pengajar dapat memiliki banyak poin dan satu poin hanya dapat dimiliki oleh satu pengajar.</w:t>
+      </w:r>
+    </w:p>
+    <w:p>
+      <w:pPr>
+        <w:pStyle w:val="ListParagraph"/>
+        <w:numPr>
+          <w:ilvl w:val="0"/>
+          <w:numId w:val="36"/>
+        </w:numPr>
+        <w:spacing w:line="360" w:lineRule="auto"/>
+      </w:pPr>
+      <w:r>
+        <w:t>Pada tabel pengajar memiliki hubungan dengan tabel penilian dimana satu pengajar merujuk kepada satu penilaian dan satu hanya dapat dirujuk oleh satu pengajar. Tabel penilaian berpengaruh terhadap status pengajar, apakah pengajar dapat dikatakan pengajar atau masih calon pengajar.</w:t>
+      </w:r>
+    </w:p>
+    <w:p>
+      <w:pPr>
+        <w:pStyle w:val="ListParagraph"/>
+        <w:numPr>
+          <w:ilvl w:val="0"/>
+          <w:numId w:val="36"/>
+        </w:numPr>
+        <w:spacing w:line="360" w:lineRule="auto"/>
       </w:pPr>
       <w:r>
         <w:br w:type="page"/>
@@ -46007,7 +46441,7 @@
       </w:r>
     </w:p>
     <w:sectPr>
-      <w:footerReference w:type="default" r:id="rId60"/>
+      <w:footerReference w:type="default" r:id="rId61"/>
       <w:pgSz w:w="11907" w:h="16839" w:code="9"/>
       <w:pgMar w:top="2446" w:right="1440" w:bottom="1440" w:left="2966" w:header="720" w:footer="720" w:gutter="0"/>
       <w:cols w:space="720"/>
@@ -48813,6 +49247,92 @@
     </w:lvl>
   </w:abstractNum>
   <w:abstractNum w:abstractNumId="4" w15:restartNumberingAfterBreak="0">
+    <w:nsid w:val="1AB1325B"/>
+    <w:multiLevelType w:val="hybridMultilevel"/>
+    <w:tmpl w:val="38AEB768"/>
+    <w:lvl w:ilvl="0" w:tplc="0409000F">
+      <w:start w:val="1"/>
+      <w:numFmt w:val="decimal"/>
+      <w:lvlText w:val="%1."/>
+      <w:lvlJc w:val="left"/>
+      <w:pPr>
+        <w:ind w:left="720" w:hanging="360"/>
+      </w:pPr>
+    </w:lvl>
+    <w:lvl w:ilvl="1" w:tplc="04090019" w:tentative="1">
+      <w:start w:val="1"/>
+      <w:numFmt w:val="lowerLetter"/>
+      <w:lvlText w:val="%2."/>
+      <w:lvlJc w:val="left"/>
+      <w:pPr>
+        <w:ind w:left="1440" w:hanging="360"/>
+      </w:pPr>
+    </w:lvl>
+    <w:lvl w:ilvl="2" w:tplc="0409001B" w:tentative="1">
+      <w:start w:val="1"/>
+      <w:numFmt w:val="lowerRoman"/>
+      <w:lvlText w:val="%3."/>
+      <w:lvlJc w:val="right"/>
+      <w:pPr>
+        <w:ind w:left="2160" w:hanging="180"/>
+      </w:pPr>
+    </w:lvl>
+    <w:lvl w:ilvl="3" w:tplc="0409000F" w:tentative="1">
+      <w:start w:val="1"/>
+      <w:numFmt w:val="decimal"/>
+      <w:lvlText w:val="%4."/>
+      <w:lvlJc w:val="left"/>
+      <w:pPr>
+        <w:ind w:left="2880" w:hanging="360"/>
+      </w:pPr>
+    </w:lvl>
+    <w:lvl w:ilvl="4" w:tplc="04090019" w:tentative="1">
+      <w:start w:val="1"/>
+      <w:numFmt w:val="lowerLetter"/>
+      <w:lvlText w:val="%5."/>
+      <w:lvlJc w:val="left"/>
+      <w:pPr>
+        <w:ind w:left="3600" w:hanging="360"/>
+      </w:pPr>
+    </w:lvl>
+    <w:lvl w:ilvl="5" w:tplc="0409001B" w:tentative="1">
+      <w:start w:val="1"/>
+      <w:numFmt w:val="lowerRoman"/>
+      <w:lvlText w:val="%6."/>
+      <w:lvlJc w:val="right"/>
+      <w:pPr>
+        <w:ind w:left="4320" w:hanging="180"/>
+      </w:pPr>
+    </w:lvl>
+    <w:lvl w:ilvl="6" w:tplc="0409000F" w:tentative="1">
+      <w:start w:val="1"/>
+      <w:numFmt w:val="decimal"/>
+      <w:lvlText w:val="%7."/>
+      <w:lvlJc w:val="left"/>
+      <w:pPr>
+        <w:ind w:left="5040" w:hanging="360"/>
+      </w:pPr>
+    </w:lvl>
+    <w:lvl w:ilvl="7" w:tplc="04090019" w:tentative="1">
+      <w:start w:val="1"/>
+      <w:numFmt w:val="lowerLetter"/>
+      <w:lvlText w:val="%8."/>
+      <w:lvlJc w:val="left"/>
+      <w:pPr>
+        <w:ind w:left="5760" w:hanging="360"/>
+      </w:pPr>
+    </w:lvl>
+    <w:lvl w:ilvl="8" w:tplc="0409001B" w:tentative="1">
+      <w:start w:val="1"/>
+      <w:numFmt w:val="lowerRoman"/>
+      <w:lvlText w:val="%9."/>
+      <w:lvlJc w:val="right"/>
+      <w:pPr>
+        <w:ind w:left="6480" w:hanging="180"/>
+      </w:pPr>
+    </w:lvl>
+  </w:abstractNum>
+  <w:abstractNum w:abstractNumId="5" w15:restartNumberingAfterBreak="0">
     <w:nsid w:val="1FD5536C"/>
     <w:multiLevelType w:val="hybridMultilevel"/>
     <w:tmpl w:val="46A21C1E"/>
@@ -48898,7 +49418,7 @@
       </w:pPr>
     </w:lvl>
   </w:abstractNum>
-  <w:abstractNum w:abstractNumId="5" w15:restartNumberingAfterBreak="0">
+  <w:abstractNum w:abstractNumId="6" w15:restartNumberingAfterBreak="0">
     <w:nsid w:val="25C372C5"/>
     <w:multiLevelType w:val="hybridMultilevel"/>
     <w:tmpl w:val="E91A0956"/>
@@ -48987,7 +49507,7 @@
       </w:pPr>
     </w:lvl>
   </w:abstractNum>
-  <w:abstractNum w:abstractNumId="6" w15:restartNumberingAfterBreak="0">
+  <w:abstractNum w:abstractNumId="7" w15:restartNumberingAfterBreak="0">
     <w:nsid w:val="2637393F"/>
     <w:multiLevelType w:val="hybridMultilevel"/>
     <w:tmpl w:val="B6708DB2"/>
@@ -49076,7 +49596,7 @@
       </w:pPr>
     </w:lvl>
   </w:abstractNum>
-  <w:abstractNum w:abstractNumId="7" w15:restartNumberingAfterBreak="0">
+  <w:abstractNum w:abstractNumId="8" w15:restartNumberingAfterBreak="0">
     <w:nsid w:val="26BA7766"/>
     <w:multiLevelType w:val="hybridMultilevel"/>
     <w:tmpl w:val="BA9A3D86"/>
@@ -49162,7 +49682,7 @@
       </w:pPr>
     </w:lvl>
   </w:abstractNum>
-  <w:abstractNum w:abstractNumId="8" w15:restartNumberingAfterBreak="0">
+  <w:abstractNum w:abstractNumId="9" w15:restartNumberingAfterBreak="0">
     <w:nsid w:val="271220D9"/>
     <w:multiLevelType w:val="hybridMultilevel"/>
     <w:tmpl w:val="93E06172"/>
@@ -49251,7 +49771,7 @@
       </w:pPr>
     </w:lvl>
   </w:abstractNum>
-  <w:abstractNum w:abstractNumId="9" w15:restartNumberingAfterBreak="0">
+  <w:abstractNum w:abstractNumId="10" w15:restartNumberingAfterBreak="0">
     <w:nsid w:val="289B6AD3"/>
     <w:multiLevelType w:val="hybridMultilevel"/>
     <w:tmpl w:val="3A543C84"/>
@@ -49340,7 +49860,7 @@
       </w:pPr>
     </w:lvl>
   </w:abstractNum>
-  <w:abstractNum w:abstractNumId="10" w15:restartNumberingAfterBreak="0">
+  <w:abstractNum w:abstractNumId="11" w15:restartNumberingAfterBreak="0">
     <w:nsid w:val="2B6E62FF"/>
     <w:multiLevelType w:val="hybridMultilevel"/>
     <w:tmpl w:val="17D25444"/>
@@ -49453,7 +49973,7 @@
       </w:rPr>
     </w:lvl>
   </w:abstractNum>
-  <w:abstractNum w:abstractNumId="11" w15:restartNumberingAfterBreak="0">
+  <w:abstractNum w:abstractNumId="12" w15:restartNumberingAfterBreak="0">
     <w:nsid w:val="2C200696"/>
     <w:multiLevelType w:val="hybridMultilevel"/>
     <w:tmpl w:val="1A58ED24"/>
@@ -49542,7 +50062,7 @@
       </w:pPr>
     </w:lvl>
   </w:abstractNum>
-  <w:abstractNum w:abstractNumId="12" w15:restartNumberingAfterBreak="0">
+  <w:abstractNum w:abstractNumId="13" w15:restartNumberingAfterBreak="0">
     <w:nsid w:val="2ECA326B"/>
     <w:multiLevelType w:val="hybridMultilevel"/>
     <w:tmpl w:val="1B7E02CA"/>
@@ -49628,7 +50148,7 @@
       </w:pPr>
     </w:lvl>
   </w:abstractNum>
-  <w:abstractNum w:abstractNumId="13" w15:restartNumberingAfterBreak="0">
+  <w:abstractNum w:abstractNumId="14" w15:restartNumberingAfterBreak="0">
     <w:nsid w:val="3B17228E"/>
     <w:multiLevelType w:val="hybridMultilevel"/>
     <w:tmpl w:val="B6708DB2"/>
@@ -49717,7 +50237,7 @@
       </w:pPr>
     </w:lvl>
   </w:abstractNum>
-  <w:abstractNum w:abstractNumId="14" w15:restartNumberingAfterBreak="0">
+  <w:abstractNum w:abstractNumId="15" w15:restartNumberingAfterBreak="0">
     <w:nsid w:val="3CCE6D53"/>
     <w:multiLevelType w:val="hybridMultilevel"/>
     <w:tmpl w:val="A0322028"/>
@@ -49803,7 +50323,7 @@
       </w:pPr>
     </w:lvl>
   </w:abstractNum>
-  <w:abstractNum w:abstractNumId="15" w15:restartNumberingAfterBreak="0">
+  <w:abstractNum w:abstractNumId="16" w15:restartNumberingAfterBreak="0">
     <w:nsid w:val="45C60B33"/>
     <w:multiLevelType w:val="hybridMultilevel"/>
     <w:tmpl w:val="263405E0"/>
@@ -49892,7 +50412,7 @@
       </w:pPr>
     </w:lvl>
   </w:abstractNum>
-  <w:abstractNum w:abstractNumId="16" w15:restartNumberingAfterBreak="0">
+  <w:abstractNum w:abstractNumId="17" w15:restartNumberingAfterBreak="0">
     <w:nsid w:val="50465491"/>
     <w:multiLevelType w:val="hybridMultilevel"/>
     <w:tmpl w:val="1E92364C"/>
@@ -50005,7 +50525,7 @@
       </w:rPr>
     </w:lvl>
   </w:abstractNum>
-  <w:abstractNum w:abstractNumId="17" w15:restartNumberingAfterBreak="0">
+  <w:abstractNum w:abstractNumId="18" w15:restartNumberingAfterBreak="0">
     <w:nsid w:val="50477069"/>
     <w:multiLevelType w:val="hybridMultilevel"/>
     <w:tmpl w:val="666CBEA6"/>
@@ -50094,7 +50614,93 @@
       </w:pPr>
     </w:lvl>
   </w:abstractNum>
-  <w:abstractNum w:abstractNumId="18" w15:restartNumberingAfterBreak="0">
+  <w:abstractNum w:abstractNumId="19" w15:restartNumberingAfterBreak="0">
+    <w:nsid w:val="55E332EF"/>
+    <w:multiLevelType w:val="hybridMultilevel"/>
+    <w:tmpl w:val="96E8C774"/>
+    <w:lvl w:ilvl="0" w:tplc="0409000F">
+      <w:start w:val="1"/>
+      <w:numFmt w:val="decimal"/>
+      <w:lvlText w:val="%1."/>
+      <w:lvlJc w:val="left"/>
+      <w:pPr>
+        <w:ind w:left="720" w:hanging="360"/>
+      </w:pPr>
+    </w:lvl>
+    <w:lvl w:ilvl="1" w:tplc="04090019" w:tentative="1">
+      <w:start w:val="1"/>
+      <w:numFmt w:val="lowerLetter"/>
+      <w:lvlText w:val="%2."/>
+      <w:lvlJc w:val="left"/>
+      <w:pPr>
+        <w:ind w:left="1440" w:hanging="360"/>
+      </w:pPr>
+    </w:lvl>
+    <w:lvl w:ilvl="2" w:tplc="0409001B" w:tentative="1">
+      <w:start w:val="1"/>
+      <w:numFmt w:val="lowerRoman"/>
+      <w:lvlText w:val="%3."/>
+      <w:lvlJc w:val="right"/>
+      <w:pPr>
+        <w:ind w:left="2160" w:hanging="180"/>
+      </w:pPr>
+    </w:lvl>
+    <w:lvl w:ilvl="3" w:tplc="0409000F" w:tentative="1">
+      <w:start w:val="1"/>
+      <w:numFmt w:val="decimal"/>
+      <w:lvlText w:val="%4."/>
+      <w:lvlJc w:val="left"/>
+      <w:pPr>
+        <w:ind w:left="2880" w:hanging="360"/>
+      </w:pPr>
+    </w:lvl>
+    <w:lvl w:ilvl="4" w:tplc="04090019" w:tentative="1">
+      <w:start w:val="1"/>
+      <w:numFmt w:val="lowerLetter"/>
+      <w:lvlText w:val="%5."/>
+      <w:lvlJc w:val="left"/>
+      <w:pPr>
+        <w:ind w:left="3600" w:hanging="360"/>
+      </w:pPr>
+    </w:lvl>
+    <w:lvl w:ilvl="5" w:tplc="0409001B" w:tentative="1">
+      <w:start w:val="1"/>
+      <w:numFmt w:val="lowerRoman"/>
+      <w:lvlText w:val="%6."/>
+      <w:lvlJc w:val="right"/>
+      <w:pPr>
+        <w:ind w:left="4320" w:hanging="180"/>
+      </w:pPr>
+    </w:lvl>
+    <w:lvl w:ilvl="6" w:tplc="0409000F" w:tentative="1">
+      <w:start w:val="1"/>
+      <w:numFmt w:val="decimal"/>
+      <w:lvlText w:val="%7."/>
+      <w:lvlJc w:val="left"/>
+      <w:pPr>
+        <w:ind w:left="5040" w:hanging="360"/>
+      </w:pPr>
+    </w:lvl>
+    <w:lvl w:ilvl="7" w:tplc="04090019" w:tentative="1">
+      <w:start w:val="1"/>
+      <w:numFmt w:val="lowerLetter"/>
+      <w:lvlText w:val="%8."/>
+      <w:lvlJc w:val="left"/>
+      <w:pPr>
+        <w:ind w:left="5760" w:hanging="360"/>
+      </w:pPr>
+    </w:lvl>
+    <w:lvl w:ilvl="8" w:tplc="0409001B" w:tentative="1">
+      <w:start w:val="1"/>
+      <w:numFmt w:val="lowerRoman"/>
+      <w:lvlText w:val="%9."/>
+      <w:lvlJc w:val="right"/>
+      <w:pPr>
+        <w:ind w:left="6480" w:hanging="180"/>
+      </w:pPr>
+    </w:lvl>
+  </w:abstractNum>
+  <w:abstractNum w:abstractNumId="20" w15:restartNumberingAfterBreak="0">
     <w:nsid w:val="5E20327F"/>
     <w:multiLevelType w:val="hybridMultilevel"/>
     <w:tmpl w:val="C3F29606"/>
@@ -50183,7 +50789,7 @@
       </w:pPr>
     </w:lvl>
   </w:abstractNum>
-  <w:abstractNum w:abstractNumId="19" w15:restartNumberingAfterBreak="0">
+  <w:abstractNum w:abstractNumId="21" w15:restartNumberingAfterBreak="0">
     <w:nsid w:val="609A3D8E"/>
     <w:multiLevelType w:val="hybridMultilevel"/>
     <w:tmpl w:val="5A70FAB8"/>
@@ -50269,7 +50875,7 @@
       </w:pPr>
     </w:lvl>
   </w:abstractNum>
-  <w:abstractNum w:abstractNumId="20" w15:restartNumberingAfterBreak="0">
+  <w:abstractNum w:abstractNumId="22" w15:restartNumberingAfterBreak="0">
     <w:nsid w:val="65B766F1"/>
     <w:multiLevelType w:val="hybridMultilevel"/>
     <w:tmpl w:val="8EB07C0C"/>
@@ -50358,7 +50964,7 @@
       </w:pPr>
     </w:lvl>
   </w:abstractNum>
-  <w:abstractNum w:abstractNumId="21" w15:restartNumberingAfterBreak="0">
+  <w:abstractNum w:abstractNumId="23" w15:restartNumberingAfterBreak="0">
     <w:nsid w:val="6C5D7267"/>
     <w:multiLevelType w:val="hybridMultilevel"/>
     <w:tmpl w:val="08AE3D5A"/>
@@ -50447,7 +51053,7 @@
       </w:pPr>
     </w:lvl>
   </w:abstractNum>
-  <w:abstractNum w:abstractNumId="22" w15:restartNumberingAfterBreak="0">
+  <w:abstractNum w:abstractNumId="24" w15:restartNumberingAfterBreak="0">
     <w:nsid w:val="6C971F57"/>
     <w:multiLevelType w:val="multilevel"/>
     <w:tmpl w:val="19D093AA"/>
@@ -50548,7 +51154,7 @@
       </w:pPr>
     </w:lvl>
   </w:abstractNum>
-  <w:abstractNum w:abstractNumId="23" w15:restartNumberingAfterBreak="0">
+  <w:abstractNum w:abstractNumId="25" w15:restartNumberingAfterBreak="0">
     <w:nsid w:val="6ECC5515"/>
     <w:multiLevelType w:val="hybridMultilevel"/>
     <w:tmpl w:val="A29E1D66"/>
@@ -50634,7 +51240,7 @@
       </w:pPr>
     </w:lvl>
   </w:abstractNum>
-  <w:abstractNum w:abstractNumId="24" w15:restartNumberingAfterBreak="0">
+  <w:abstractNum w:abstractNumId="26" w15:restartNumberingAfterBreak="0">
     <w:nsid w:val="70EB278B"/>
     <w:multiLevelType w:val="hybridMultilevel"/>
     <w:tmpl w:val="72BE6CF4"/>
@@ -50720,7 +51326,7 @@
       </w:pPr>
     </w:lvl>
   </w:abstractNum>
-  <w:abstractNum w:abstractNumId="25" w15:restartNumberingAfterBreak="0">
+  <w:abstractNum w:abstractNumId="27" w15:restartNumberingAfterBreak="0">
     <w:nsid w:val="72BE27F9"/>
     <w:multiLevelType w:val="hybridMultilevel"/>
     <w:tmpl w:val="75CCA546"/>
@@ -50806,7 +51412,7 @@
       </w:pPr>
     </w:lvl>
   </w:abstractNum>
-  <w:abstractNum w:abstractNumId="26" w15:restartNumberingAfterBreak="0">
+  <w:abstractNum w:abstractNumId="28" w15:restartNumberingAfterBreak="0">
     <w:nsid w:val="7F251319"/>
     <w:multiLevelType w:val="hybridMultilevel"/>
     <w:tmpl w:val="B0761000"/>
@@ -50947,10 +51553,10 @@
     </w:lvl>
   </w:abstractNum>
   <w:num w:numId="1">
-    <w:abstractNumId w:val="22"/>
+    <w:abstractNumId w:val="24"/>
   </w:num>
   <w:num w:numId="2">
-    <w:abstractNumId w:val="22"/>
+    <w:abstractNumId w:val="24"/>
     <w:lvlOverride w:ilvl="0">
       <w:startOverride w:val="1"/>
     </w:lvlOverride>
@@ -50980,100 +51586,106 @@
     </w:lvlOverride>
   </w:num>
   <w:num w:numId="3">
-    <w:abstractNumId w:val="10"/>
+    <w:abstractNumId w:val="11"/>
   </w:num>
   <w:num w:numId="4">
     <w:abstractNumId w:val="1"/>
   </w:num>
   <w:num w:numId="5">
+    <w:abstractNumId w:val="18"/>
+  </w:num>
+  <w:num w:numId="6">
+    <w:abstractNumId w:val="28"/>
+  </w:num>
+  <w:num w:numId="7">
     <w:abstractNumId w:val="17"/>
   </w:num>
-  <w:num w:numId="6">
-    <w:abstractNumId w:val="26"/>
-  </w:num>
-  <w:num w:numId="7">
-    <w:abstractNumId w:val="16"/>
-  </w:num>
   <w:num w:numId="8">
-    <w:abstractNumId w:val="22"/>
+    <w:abstractNumId w:val="24"/>
   </w:num>
   <w:num w:numId="9">
-    <w:abstractNumId w:val="9"/>
+    <w:abstractNumId w:val="10"/>
   </w:num>
   <w:num w:numId="10">
-    <w:abstractNumId w:val="22"/>
+    <w:abstractNumId w:val="24"/>
   </w:num>
   <w:num w:numId="11">
-    <w:abstractNumId w:val="22"/>
+    <w:abstractNumId w:val="24"/>
   </w:num>
   <w:num w:numId="12">
-    <w:abstractNumId w:val="22"/>
+    <w:abstractNumId w:val="24"/>
   </w:num>
   <w:num w:numId="13">
-    <w:abstractNumId w:val="22"/>
+    <w:abstractNumId w:val="24"/>
   </w:num>
   <w:num w:numId="14">
-    <w:abstractNumId w:val="22"/>
+    <w:abstractNumId w:val="24"/>
   </w:num>
   <w:num w:numId="15">
-    <w:abstractNumId w:val="22"/>
+    <w:abstractNumId w:val="24"/>
   </w:num>
   <w:num w:numId="16">
-    <w:abstractNumId w:val="18"/>
+    <w:abstractNumId w:val="20"/>
   </w:num>
   <w:num w:numId="17">
-    <w:abstractNumId w:val="11"/>
+    <w:abstractNumId w:val="12"/>
   </w:num>
   <w:num w:numId="18">
-    <w:abstractNumId w:val="21"/>
+    <w:abstractNumId w:val="23"/>
   </w:num>
   <w:num w:numId="19">
     <w:abstractNumId w:val="2"/>
   </w:num>
   <w:num w:numId="20">
-    <w:abstractNumId w:val="8"/>
+    <w:abstractNumId w:val="9"/>
   </w:num>
   <w:num w:numId="21">
-    <w:abstractNumId w:val="15"/>
+    <w:abstractNumId w:val="16"/>
   </w:num>
   <w:num w:numId="22">
-    <w:abstractNumId w:val="20"/>
+    <w:abstractNumId w:val="22"/>
   </w:num>
   <w:num w:numId="23">
-    <w:abstractNumId w:val="5"/>
+    <w:abstractNumId w:val="6"/>
   </w:num>
   <w:num w:numId="24">
-    <w:abstractNumId w:val="25"/>
+    <w:abstractNumId w:val="27"/>
   </w:num>
   <w:num w:numId="25">
-    <w:abstractNumId w:val="13"/>
+    <w:abstractNumId w:val="14"/>
   </w:num>
   <w:num w:numId="26">
-    <w:abstractNumId w:val="24"/>
+    <w:abstractNumId w:val="26"/>
   </w:num>
   <w:num w:numId="27">
-    <w:abstractNumId w:val="6"/>
+    <w:abstractNumId w:val="7"/>
   </w:num>
   <w:num w:numId="28">
-    <w:abstractNumId w:val="4"/>
+    <w:abstractNumId w:val="5"/>
   </w:num>
   <w:num w:numId="29">
     <w:abstractNumId w:val="3"/>
   </w:num>
   <w:num w:numId="30">
-    <w:abstractNumId w:val="14"/>
+    <w:abstractNumId w:val="15"/>
   </w:num>
   <w:num w:numId="31">
-    <w:abstractNumId w:val="12"/>
+    <w:abstractNumId w:val="13"/>
   </w:num>
   <w:num w:numId="32">
-    <w:abstractNumId w:val="7"/>
+    <w:abstractNumId w:val="8"/>
   </w:num>
   <w:num w:numId="33">
-    <w:abstractNumId w:val="19"/>
+    <w:abstractNumId w:val="21"/>
   </w:num>
   <w:num w:numId="34">
-    <w:abstractNumId w:val="23"/>
+    <w:abstractNumId w:val="25"/>
+  </w:num>
+  <w:num w:numId="35">
+    <w:abstractNumId w:val="4"/>
+  </w:num>
+  <w:num w:numId="36">
+    <w:abstractNumId w:val="19"/>
   </w:num>
   <w:numIdMacAtCleanup w:val="5"/>
 </w:numbering>
@@ -52005,9 +52617,10 @@
     <w:uiPriority w:val="35"/>
     <w:unhideWhenUsed/>
     <w:qFormat/>
-    <w:rsid w:val="004C71A5"/>
+    <w:rsid w:val="00D10A1B"/>
     <w:pPr>
       <w:spacing w:line="240" w:lineRule="auto"/>
+      <w:jc w:val="center"/>
     </w:pPr>
     <w:rPr>
       <w:b/>
@@ -53060,7 +53673,7 @@
 </file>
 
 <file path=customXml/itemProps1.xml><?xml version="1.0" encoding="utf-8"?>
-<ds:datastoreItem xmlns:ds="http://schemas.openxmlformats.org/officeDocument/2006/customXml" ds:itemID="{964AD969-67CD-433A-A14F-3D6797A391F5}">
+<ds:datastoreItem xmlns:ds="http://schemas.openxmlformats.org/officeDocument/2006/customXml" ds:itemID="{BABF0562-2064-47CB-AD00-FC72D3BB9322}">
   <ds:schemaRefs>
     <ds:schemaRef ds:uri="http://schemas.openxmlformats.org/officeDocument/2006/bibliography"/>
   </ds:schemaRefs>

</xml_diff>